<commit_message>
No se si hay algo mal :/
</commit_message>
<xml_diff>
--- a/Ensayos Motores (25-05-18) y Respuesta del Sensor de Línea (28-05-18).docx
+++ b/Ensayos Motores (25-05-18) y Respuesta del Sensor de Línea (28-05-18).docx
@@ -557,28 +557,28 @@
             <w:rStyle w:val="Hipervnculo"/>
             <w:lang w:val="es-AR"/>
           </w:rPr>
-          <w:t xml:space="preserve">Ideas para el modelado del </w:t>
-        </w:r>
-        <w:r>
-          <w:rPr>
-            <w:rStyle w:val="Hipervnculo"/>
-            <w:lang w:val="es-AR"/>
-          </w:rPr>
-          <w:t>r</w:t>
-        </w:r>
-        <w:r>
-          <w:rPr>
-            <w:rStyle w:val="Hipervnculo"/>
-            <w:lang w:val="es-AR"/>
-          </w:rPr>
-          <w:t>obot.docx</w:t>
+          <w:t>Ideas para el modelado del robot.docx</w:t>
         </w:r>
       </w:hyperlink>
       <w:r>
         <w:rPr>
           <w:lang w:val="es-AR"/>
         </w:rPr>
-        <w:t>, se necesita conocer el ángulo de desviación del robot respecto a la línea, suponiendo que el punto central entre ambos motores se mantiene siempre encima de la misma. En lugar de ver a qué distancia lineal respecto del centro corresponde cada LED prendido (variable “e” en el archivo) y luego realizar la conversión a ángulos, se midió directamente a qué ángulo correspondería cada LED encendido según las hipótesis planteadas. Para eso se colocó el robot sobre un patrón circular de referencia y se lo hizo girar hasta detectar los puntos de cambio de estado del sensor. Tomando como beta el ángulo que tiene el eje central del robot con respecto a la línea, siendo el sentido positivo de giro el sentido antihorario (el robot giraría hacia su izquierda), se obtuvieron los siguientes resultados:</w:t>
+        <w:t xml:space="preserve">, se necesita conocer el ángulo de desviación del robot respecto a la línea, suponiendo que el punto central entre ambos motores se mantiene siempre encima de la misma. En lugar de ver a qué distancia lineal respecto del centro corresponde cada LED prendido (variable “e” en el archivo) y luego realizar la conversión a ángulos, se midió directamente a qué ángulo correspondería cada LED encendido según las hipótesis planteadas. Para eso se colocó el robot sobre un patrón circular de referencia y se lo hizo girar hasta detectar los puntos de cambio de estado del sensor. Tomando como beta el ángulo que tiene el eje central del robot con respecto a la línea, siendo el sentido positivo de giro el sentido </w:t>
+      </w:r>
+      <w:proofErr w:type="spellStart"/>
+      <w:r>
+        <w:rPr>
+          <w:lang w:val="es-AR"/>
+        </w:rPr>
+        <w:t>antihorario</w:t>
+      </w:r>
+      <w:proofErr w:type="spellEnd"/>
+      <w:r>
+        <w:rPr>
+          <w:lang w:val="es-AR"/>
+        </w:rPr>
+        <w:t xml:space="preserve"> (el robot giraría hacia su izquierda), se obtuvieron los siguientes resultados:</w:t>
       </w:r>
     </w:p>
     <w:tbl>
@@ -632,11 +632,19 @@
                 <w:lang w:val="es-AR"/>
               </w:rPr>
             </w:pPr>
-            <w:r>
-              <w:rPr>
-                <w:lang w:val="es-AR"/>
-              </w:rPr>
-              <w:t>LEDs encendidos</w:t>
+            <w:proofErr w:type="spellStart"/>
+            <w:r>
+              <w:rPr>
+                <w:lang w:val="es-AR"/>
+              </w:rPr>
+              <w:t>LEDs</w:t>
+            </w:r>
+            <w:proofErr w:type="spellEnd"/>
+            <w:r>
+              <w:rPr>
+                <w:lang w:val="es-AR"/>
+              </w:rPr>
+              <w:t xml:space="preserve"> encendidos</w:t>
             </w:r>
           </w:p>
         </w:tc>
@@ -1465,7 +1473,21 @@
         <w:rPr>
           <w:lang w:val="es-AR"/>
         </w:rPr>
-        <w:t xml:space="preserve"> De lo obtenido se observa que la medición del ángulo es pobre. Lo más conveniente sería diseñar una estructura que posiciones los LEDs de forma uniforme y distribuida de manera conveniente. No obstante, por una cuestión de tiempos, se procederá a trabajar con la versión actualmente disponible.</w:t>
+        <w:t xml:space="preserve"> De lo obtenido se observa que la medición del ángulo es pobre. Lo más conveniente sería diseñar una estructura que posiciones los </w:t>
+      </w:r>
+      <w:proofErr w:type="spellStart"/>
+      <w:r>
+        <w:rPr>
+          <w:lang w:val="es-AR"/>
+        </w:rPr>
+        <w:t>LEDs</w:t>
+      </w:r>
+      <w:proofErr w:type="spellEnd"/>
+      <w:r>
+        <w:rPr>
+          <w:lang w:val="es-AR"/>
+        </w:rPr>
+        <w:t xml:space="preserve"> de forma uniforme y distribuida de manera conveniente. No obstante, por una cuestión de tiempos, se procederá a trabajar con la versión actualmente disponible.</w:t>
       </w:r>
     </w:p>
     <w:p>
@@ -1478,7 +1500,35 @@
         <w:rPr>
           <w:lang w:val="es-AR"/>
         </w:rPr>
-        <w:t>Analizando los intervalos obtenidos para cada configuración de LEDs, se define el valor de ángulo medido a asignar como el punto medio de cada intervalo. Así, la rutina del microcontrolador asignaría:</w:t>
+        <w:t xml:space="preserve">Analizando los intervalos obtenidos para cada configuración de </w:t>
+      </w:r>
+      <w:proofErr w:type="spellStart"/>
+      <w:r>
+        <w:rPr>
+          <w:lang w:val="es-AR"/>
+        </w:rPr>
+        <w:t>LEDs</w:t>
+      </w:r>
+      <w:proofErr w:type="spellEnd"/>
+      <w:r>
+        <w:rPr>
+          <w:lang w:val="es-AR"/>
+        </w:rPr>
+        <w:t xml:space="preserve">, se define el valor de ángulo medido a asignar como el punto medio de cada intervalo. Así, la rutina del </w:t>
+      </w:r>
+      <w:proofErr w:type="spellStart"/>
+      <w:r>
+        <w:rPr>
+          <w:lang w:val="es-AR"/>
+        </w:rPr>
+        <w:t>microcontrolador</w:t>
+      </w:r>
+      <w:proofErr w:type="spellEnd"/>
+      <w:r>
+        <w:rPr>
+          <w:lang w:val="es-AR"/>
+        </w:rPr>
+        <w:t xml:space="preserve"> asignaría:</w:t>
       </w:r>
     </w:p>
     <w:tbl>
@@ -1507,11 +1557,19 @@
                 <w:lang w:val="es-AR"/>
               </w:rPr>
             </w:pPr>
-            <w:r>
-              <w:rPr>
-                <w:lang w:val="es-AR"/>
-              </w:rPr>
-              <w:t>LEDs encendidos</w:t>
+            <w:proofErr w:type="spellStart"/>
+            <w:r>
+              <w:rPr>
+                <w:lang w:val="es-AR"/>
+              </w:rPr>
+              <w:t>LEDs</w:t>
+            </w:r>
+            <w:proofErr w:type="spellEnd"/>
+            <w:r>
+              <w:rPr>
+                <w:lang w:val="es-AR"/>
+              </w:rPr>
+              <w:t xml:space="preserve"> encendidos</w:t>
             </w:r>
           </w:p>
         </w:tc>
@@ -1633,8 +1691,6 @@
               </w:rPr>
               <w:t xml:space="preserve">Valor de </w:t>
             </w:r>
-            <w:bookmarkStart w:id="0" w:name="_GoBack"/>
-            <w:bookmarkEnd w:id="0"/>
             <m:oMath>
               <m:r>
                 <w:rPr>
@@ -3701,6 +3757,2550 @@
           <w:lang w:val="es-AR"/>
         </w:rPr>
       </w:pPr>
+    </w:p>
+    <w:p>
+      <w:pPr>
+        <w:rPr>
+          <w:lang w:val="es-AR"/>
+        </w:rPr>
+      </w:pPr>
+    </w:p>
+    <w:p>
+      <w:pPr>
+        <w:pStyle w:val="Ttulo2"/>
+        <w:rPr>
+          <w:lang w:val="es-AR"/>
+        </w:rPr>
+      </w:pPr>
+      <w:r>
+        <w:rPr>
+          <w:lang w:val="es-AR"/>
+        </w:rPr>
+        <w:t>Ensayo 05/06/18</w:t>
+      </w:r>
+    </w:p>
+    <w:tbl>
+      <w:tblPr>
+        <w:tblW w:w="6220" w:type="dxa"/>
+        <w:tblLook w:val="04A0" w:firstRow="1" w:lastRow="0" w:firstColumn="1" w:lastColumn="0" w:noHBand="0" w:noVBand="1"/>
+      </w:tblPr>
+      <w:tblGrid>
+        <w:gridCol w:w="1200"/>
+        <w:gridCol w:w="1420"/>
+        <w:gridCol w:w="1200"/>
+        <w:gridCol w:w="1200"/>
+        <w:gridCol w:w="1276"/>
+      </w:tblGrid>
+      <w:tr>
+        <w:trPr>
+          <w:trHeight w:val="300"/>
+        </w:trPr>
+        <w:tc>
+          <w:tcPr>
+            <w:tcW w:w="1200" w:type="dxa"/>
+            <w:tcBorders>
+              <w:top w:val="single" w:sz="4" w:space="0" w:color="auto"/>
+              <w:left w:val="single" w:sz="4" w:space="0" w:color="auto"/>
+              <w:bottom w:val="single" w:sz="4" w:space="0" w:color="auto"/>
+              <w:right w:val="single" w:sz="4" w:space="0" w:color="auto"/>
+            </w:tcBorders>
+            <w:shd w:val="clear" w:color="auto" w:fill="auto"/>
+            <w:noWrap/>
+            <w:vAlign w:val="bottom"/>
+            <w:hideMark/>
+          </w:tcPr>
+          <w:p>
+            <w:pPr>
+              <w:spacing w:after="0" w:line="240" w:lineRule="auto"/>
+              <w:jc w:val="left"/>
+              <w:rPr>
+                <w:rFonts w:ascii="Calibri" w:eastAsia="Times New Roman" w:hAnsi="Calibri" w:cs="Calibri"/>
+                <w:color w:val="000000"/>
+              </w:rPr>
+            </w:pPr>
+            <w:r>
+              <w:rPr>
+                <w:rFonts w:ascii="Calibri" w:eastAsia="Times New Roman" w:hAnsi="Calibri" w:cs="Calibri"/>
+                <w:color w:val="000000"/>
+              </w:rPr>
+              <w:t>LED</w:t>
+            </w:r>
+          </w:p>
+        </w:tc>
+        <w:tc>
+          <w:tcPr>
+            <w:tcW w:w="1420" w:type="dxa"/>
+            <w:tcBorders>
+              <w:top w:val="single" w:sz="4" w:space="0" w:color="auto"/>
+              <w:left w:val="nil"/>
+              <w:bottom w:val="single" w:sz="4" w:space="0" w:color="auto"/>
+              <w:right w:val="single" w:sz="4" w:space="0" w:color="auto"/>
+            </w:tcBorders>
+            <w:shd w:val="clear" w:color="auto" w:fill="auto"/>
+            <w:noWrap/>
+            <w:vAlign w:val="bottom"/>
+            <w:hideMark/>
+          </w:tcPr>
+          <w:p>
+            <w:pPr>
+              <w:spacing w:after="0" w:line="240" w:lineRule="auto"/>
+              <w:jc w:val="left"/>
+              <w:rPr>
+                <w:rFonts w:ascii="Calibri" w:eastAsia="Times New Roman" w:hAnsi="Calibri" w:cs="Calibri"/>
+                <w:color w:val="000000"/>
+              </w:rPr>
+            </w:pPr>
+            <w:r>
+              <w:rPr>
+                <w:rFonts w:ascii="Calibri" w:eastAsia="Times New Roman" w:hAnsi="Calibri" w:cs="Calibri"/>
+                <w:color w:val="000000"/>
+              </w:rPr>
+              <w:t>beta min</w:t>
+            </w:r>
+          </w:p>
+        </w:tc>
+        <w:tc>
+          <w:tcPr>
+            <w:tcW w:w="1200" w:type="dxa"/>
+            <w:tcBorders>
+              <w:top w:val="single" w:sz="4" w:space="0" w:color="auto"/>
+              <w:left w:val="nil"/>
+              <w:bottom w:val="single" w:sz="4" w:space="0" w:color="auto"/>
+              <w:right w:val="single" w:sz="4" w:space="0" w:color="auto"/>
+            </w:tcBorders>
+            <w:shd w:val="clear" w:color="auto" w:fill="auto"/>
+            <w:noWrap/>
+            <w:vAlign w:val="bottom"/>
+            <w:hideMark/>
+          </w:tcPr>
+          <w:p>
+            <w:pPr>
+              <w:spacing w:after="0" w:line="240" w:lineRule="auto"/>
+              <w:jc w:val="left"/>
+              <w:rPr>
+                <w:rFonts w:ascii="Calibri" w:eastAsia="Times New Roman" w:hAnsi="Calibri" w:cs="Calibri"/>
+                <w:color w:val="000000"/>
+              </w:rPr>
+            </w:pPr>
+            <w:r>
+              <w:rPr>
+                <w:rFonts w:ascii="Calibri" w:eastAsia="Times New Roman" w:hAnsi="Calibri" w:cs="Calibri"/>
+                <w:color w:val="000000"/>
+              </w:rPr>
+              <w:t>beta max</w:t>
+            </w:r>
+          </w:p>
+        </w:tc>
+        <w:tc>
+          <w:tcPr>
+            <w:tcW w:w="1200" w:type="dxa"/>
+            <w:tcBorders>
+              <w:top w:val="single" w:sz="4" w:space="0" w:color="auto"/>
+              <w:left w:val="nil"/>
+              <w:bottom w:val="single" w:sz="4" w:space="0" w:color="auto"/>
+              <w:right w:val="single" w:sz="4" w:space="0" w:color="auto"/>
+            </w:tcBorders>
+            <w:shd w:val="clear" w:color="auto" w:fill="auto"/>
+            <w:noWrap/>
+            <w:vAlign w:val="bottom"/>
+            <w:hideMark/>
+          </w:tcPr>
+          <w:p>
+            <w:pPr>
+              <w:spacing w:after="0" w:line="240" w:lineRule="auto"/>
+              <w:jc w:val="left"/>
+              <w:rPr>
+                <w:rFonts w:ascii="Calibri" w:eastAsia="Times New Roman" w:hAnsi="Calibri" w:cs="Calibri"/>
+                <w:color w:val="000000"/>
+              </w:rPr>
+            </w:pPr>
+            <w:r>
+              <w:rPr>
+                <w:rFonts w:ascii="Calibri" w:eastAsia="Times New Roman" w:hAnsi="Calibri" w:cs="Calibri"/>
+                <w:color w:val="000000"/>
+              </w:rPr>
+              <w:t xml:space="preserve">beta </w:t>
+            </w:r>
+            <w:proofErr w:type="spellStart"/>
+            <w:r>
+              <w:rPr>
+                <w:rFonts w:ascii="Calibri" w:eastAsia="Times New Roman" w:hAnsi="Calibri" w:cs="Calibri"/>
+                <w:color w:val="000000"/>
+              </w:rPr>
+              <w:t>medio</w:t>
+            </w:r>
+            <w:proofErr w:type="spellEnd"/>
+          </w:p>
+        </w:tc>
+        <w:tc>
+          <w:tcPr>
+            <w:tcW w:w="1200" w:type="dxa"/>
+            <w:tcBorders>
+              <w:top w:val="single" w:sz="4" w:space="0" w:color="auto"/>
+              <w:left w:val="nil"/>
+              <w:bottom w:val="single" w:sz="4" w:space="0" w:color="auto"/>
+              <w:right w:val="single" w:sz="4" w:space="0" w:color="auto"/>
+            </w:tcBorders>
+            <w:shd w:val="clear" w:color="auto" w:fill="auto"/>
+            <w:noWrap/>
+            <w:vAlign w:val="bottom"/>
+            <w:hideMark/>
+          </w:tcPr>
+          <w:p>
+            <w:pPr>
+              <w:spacing w:after="0" w:line="240" w:lineRule="auto"/>
+              <w:jc w:val="left"/>
+              <w:rPr>
+                <w:rFonts w:ascii="Calibri" w:eastAsia="Times New Roman" w:hAnsi="Calibri" w:cs="Calibri"/>
+                <w:color w:val="000000"/>
+              </w:rPr>
+            </w:pPr>
+            <w:r>
+              <w:rPr>
+                <w:rFonts w:ascii="Calibri" w:eastAsia="Times New Roman" w:hAnsi="Calibri" w:cs="Calibri"/>
+                <w:color w:val="000000"/>
+              </w:rPr>
+              <w:t xml:space="preserve">beta </w:t>
+            </w:r>
+            <w:proofErr w:type="spellStart"/>
+            <w:r>
+              <w:rPr>
+                <w:rFonts w:ascii="Calibri" w:eastAsia="Times New Roman" w:hAnsi="Calibri" w:cs="Calibri"/>
+                <w:color w:val="000000"/>
+              </w:rPr>
+              <w:t>medio</w:t>
+            </w:r>
+            <w:proofErr w:type="spellEnd"/>
+            <w:r>
+              <w:rPr>
+                <w:rFonts w:ascii="Calibri" w:eastAsia="Times New Roman" w:hAnsi="Calibri" w:cs="Calibri"/>
+                <w:color w:val="000000"/>
+              </w:rPr>
+              <w:t xml:space="preserve"> en rad</w:t>
+            </w:r>
+          </w:p>
+        </w:tc>
+      </w:tr>
+      <w:tr>
+        <w:trPr>
+          <w:trHeight w:val="300"/>
+        </w:trPr>
+        <w:tc>
+          <w:tcPr>
+            <w:tcW w:w="1200" w:type="dxa"/>
+            <w:tcBorders>
+              <w:top w:val="nil"/>
+              <w:left w:val="single" w:sz="4" w:space="0" w:color="auto"/>
+              <w:bottom w:val="single" w:sz="4" w:space="0" w:color="auto"/>
+              <w:right w:val="single" w:sz="4" w:space="0" w:color="auto"/>
+            </w:tcBorders>
+            <w:shd w:val="clear" w:color="auto" w:fill="auto"/>
+            <w:noWrap/>
+            <w:vAlign w:val="bottom"/>
+            <w:hideMark/>
+          </w:tcPr>
+          <w:p>
+            <w:pPr>
+              <w:spacing w:after="0" w:line="240" w:lineRule="auto"/>
+              <w:jc w:val="right"/>
+              <w:rPr>
+                <w:rFonts w:ascii="Calibri" w:eastAsia="Times New Roman" w:hAnsi="Calibri" w:cs="Calibri"/>
+                <w:color w:val="000000"/>
+              </w:rPr>
+            </w:pPr>
+            <w:r>
+              <w:rPr>
+                <w:rFonts w:ascii="Calibri" w:eastAsia="Times New Roman" w:hAnsi="Calibri" w:cs="Calibri"/>
+                <w:color w:val="000000"/>
+              </w:rPr>
+              <w:t>1</w:t>
+            </w:r>
+          </w:p>
+        </w:tc>
+        <w:tc>
+          <w:tcPr>
+            <w:tcW w:w="1420" w:type="dxa"/>
+            <w:tcBorders>
+              <w:top w:val="nil"/>
+              <w:left w:val="nil"/>
+              <w:bottom w:val="single" w:sz="4" w:space="0" w:color="auto"/>
+              <w:right w:val="single" w:sz="4" w:space="0" w:color="auto"/>
+            </w:tcBorders>
+            <w:shd w:val="clear" w:color="auto" w:fill="auto"/>
+            <w:noWrap/>
+            <w:vAlign w:val="bottom"/>
+            <w:hideMark/>
+          </w:tcPr>
+          <w:p>
+            <w:pPr>
+              <w:spacing w:after="0" w:line="240" w:lineRule="auto"/>
+              <w:jc w:val="right"/>
+              <w:rPr>
+                <w:rFonts w:ascii="Calibri" w:eastAsia="Times New Roman" w:hAnsi="Calibri" w:cs="Calibri"/>
+                <w:color w:val="000000"/>
+              </w:rPr>
+            </w:pPr>
+            <w:r>
+              <w:rPr>
+                <w:rFonts w:ascii="Calibri" w:eastAsia="Times New Roman" w:hAnsi="Calibri" w:cs="Calibri"/>
+                <w:color w:val="000000"/>
+              </w:rPr>
+              <w:t>-48</w:t>
+            </w:r>
+          </w:p>
+        </w:tc>
+        <w:tc>
+          <w:tcPr>
+            <w:tcW w:w="1200" w:type="dxa"/>
+            <w:tcBorders>
+              <w:top w:val="nil"/>
+              <w:left w:val="nil"/>
+              <w:bottom w:val="single" w:sz="4" w:space="0" w:color="auto"/>
+              <w:right w:val="single" w:sz="4" w:space="0" w:color="auto"/>
+            </w:tcBorders>
+            <w:shd w:val="clear" w:color="auto" w:fill="auto"/>
+            <w:noWrap/>
+            <w:vAlign w:val="bottom"/>
+            <w:hideMark/>
+          </w:tcPr>
+          <w:p>
+            <w:pPr>
+              <w:spacing w:after="0" w:line="240" w:lineRule="auto"/>
+              <w:jc w:val="right"/>
+              <w:rPr>
+                <w:rFonts w:ascii="Calibri" w:eastAsia="Times New Roman" w:hAnsi="Calibri" w:cs="Calibri"/>
+                <w:color w:val="000000"/>
+              </w:rPr>
+            </w:pPr>
+            <w:r>
+              <w:rPr>
+                <w:rFonts w:ascii="Calibri" w:eastAsia="Times New Roman" w:hAnsi="Calibri" w:cs="Calibri"/>
+                <w:color w:val="000000"/>
+              </w:rPr>
+              <w:t>-43</w:t>
+            </w:r>
+          </w:p>
+        </w:tc>
+        <w:tc>
+          <w:tcPr>
+            <w:tcW w:w="1200" w:type="dxa"/>
+            <w:tcBorders>
+              <w:top w:val="nil"/>
+              <w:left w:val="nil"/>
+              <w:bottom w:val="single" w:sz="4" w:space="0" w:color="auto"/>
+              <w:right w:val="single" w:sz="4" w:space="0" w:color="auto"/>
+            </w:tcBorders>
+            <w:shd w:val="clear" w:color="auto" w:fill="auto"/>
+            <w:noWrap/>
+            <w:vAlign w:val="bottom"/>
+            <w:hideMark/>
+          </w:tcPr>
+          <w:p>
+            <w:pPr>
+              <w:spacing w:after="0" w:line="240" w:lineRule="auto"/>
+              <w:jc w:val="right"/>
+              <w:rPr>
+                <w:rFonts w:ascii="Calibri" w:eastAsia="Times New Roman" w:hAnsi="Calibri" w:cs="Calibri"/>
+                <w:color w:val="000000"/>
+              </w:rPr>
+            </w:pPr>
+            <w:r>
+              <w:rPr>
+                <w:rFonts w:ascii="Calibri" w:eastAsia="Times New Roman" w:hAnsi="Calibri" w:cs="Calibri"/>
+                <w:color w:val="000000"/>
+              </w:rPr>
+              <w:t>-45.5</w:t>
+            </w:r>
+          </w:p>
+        </w:tc>
+        <w:tc>
+          <w:tcPr>
+            <w:tcW w:w="1200" w:type="dxa"/>
+            <w:tcBorders>
+              <w:top w:val="nil"/>
+              <w:left w:val="nil"/>
+              <w:bottom w:val="single" w:sz="4" w:space="0" w:color="auto"/>
+              <w:right w:val="single" w:sz="4" w:space="0" w:color="auto"/>
+            </w:tcBorders>
+            <w:shd w:val="clear" w:color="auto" w:fill="auto"/>
+            <w:noWrap/>
+            <w:vAlign w:val="bottom"/>
+            <w:hideMark/>
+          </w:tcPr>
+          <w:p>
+            <w:pPr>
+              <w:spacing w:after="0" w:line="240" w:lineRule="auto"/>
+              <w:jc w:val="right"/>
+              <w:rPr>
+                <w:rFonts w:ascii="Calibri" w:eastAsia="Times New Roman" w:hAnsi="Calibri" w:cs="Calibri"/>
+                <w:color w:val="000000"/>
+              </w:rPr>
+            </w:pPr>
+            <w:r>
+              <w:rPr>
+                <w:rFonts w:ascii="Calibri" w:eastAsia="Times New Roman" w:hAnsi="Calibri" w:cs="Calibri"/>
+                <w:color w:val="000000"/>
+              </w:rPr>
+              <w:t>-0.79412481</w:t>
+            </w:r>
+          </w:p>
+        </w:tc>
+      </w:tr>
+      <w:tr>
+        <w:trPr>
+          <w:trHeight w:val="300"/>
+        </w:trPr>
+        <w:tc>
+          <w:tcPr>
+            <w:tcW w:w="1200" w:type="dxa"/>
+            <w:tcBorders>
+              <w:top w:val="nil"/>
+              <w:left w:val="single" w:sz="4" w:space="0" w:color="auto"/>
+              <w:bottom w:val="single" w:sz="4" w:space="0" w:color="auto"/>
+              <w:right w:val="single" w:sz="4" w:space="0" w:color="auto"/>
+            </w:tcBorders>
+            <w:shd w:val="clear" w:color="auto" w:fill="auto"/>
+            <w:noWrap/>
+            <w:vAlign w:val="bottom"/>
+            <w:hideMark/>
+          </w:tcPr>
+          <w:p>
+            <w:pPr>
+              <w:spacing w:after="0" w:line="240" w:lineRule="auto"/>
+              <w:jc w:val="right"/>
+              <w:rPr>
+                <w:rFonts w:ascii="Calibri" w:eastAsia="Times New Roman" w:hAnsi="Calibri" w:cs="Calibri"/>
+                <w:color w:val="000000"/>
+              </w:rPr>
+            </w:pPr>
+            <w:r>
+              <w:rPr>
+                <w:rFonts w:ascii="Calibri" w:eastAsia="Times New Roman" w:hAnsi="Calibri" w:cs="Calibri"/>
+                <w:color w:val="000000"/>
+              </w:rPr>
+              <w:t>1.5</w:t>
+            </w:r>
+          </w:p>
+        </w:tc>
+        <w:tc>
+          <w:tcPr>
+            <w:tcW w:w="1420" w:type="dxa"/>
+            <w:tcBorders>
+              <w:top w:val="nil"/>
+              <w:left w:val="nil"/>
+              <w:bottom w:val="single" w:sz="4" w:space="0" w:color="auto"/>
+              <w:right w:val="single" w:sz="4" w:space="0" w:color="auto"/>
+            </w:tcBorders>
+            <w:shd w:val="clear" w:color="auto" w:fill="auto"/>
+            <w:noWrap/>
+            <w:vAlign w:val="bottom"/>
+            <w:hideMark/>
+          </w:tcPr>
+          <w:p>
+            <w:pPr>
+              <w:spacing w:after="0" w:line="240" w:lineRule="auto"/>
+              <w:jc w:val="right"/>
+              <w:rPr>
+                <w:rFonts w:ascii="Calibri" w:eastAsia="Times New Roman" w:hAnsi="Calibri" w:cs="Calibri"/>
+                <w:color w:val="000000"/>
+              </w:rPr>
+            </w:pPr>
+            <w:r>
+              <w:rPr>
+                <w:rFonts w:ascii="Calibri" w:eastAsia="Times New Roman" w:hAnsi="Calibri" w:cs="Calibri"/>
+                <w:color w:val="000000"/>
+              </w:rPr>
+              <w:t>-43</w:t>
+            </w:r>
+          </w:p>
+        </w:tc>
+        <w:tc>
+          <w:tcPr>
+            <w:tcW w:w="1200" w:type="dxa"/>
+            <w:tcBorders>
+              <w:top w:val="nil"/>
+              <w:left w:val="nil"/>
+              <w:bottom w:val="single" w:sz="4" w:space="0" w:color="auto"/>
+              <w:right w:val="single" w:sz="4" w:space="0" w:color="auto"/>
+            </w:tcBorders>
+            <w:shd w:val="clear" w:color="auto" w:fill="auto"/>
+            <w:noWrap/>
+            <w:vAlign w:val="bottom"/>
+            <w:hideMark/>
+          </w:tcPr>
+          <w:p>
+            <w:pPr>
+              <w:spacing w:after="0" w:line="240" w:lineRule="auto"/>
+              <w:jc w:val="right"/>
+              <w:rPr>
+                <w:rFonts w:ascii="Calibri" w:eastAsia="Times New Roman" w:hAnsi="Calibri" w:cs="Calibri"/>
+                <w:color w:val="000000"/>
+              </w:rPr>
+            </w:pPr>
+            <w:r>
+              <w:rPr>
+                <w:rFonts w:ascii="Calibri" w:eastAsia="Times New Roman" w:hAnsi="Calibri" w:cs="Calibri"/>
+                <w:color w:val="000000"/>
+              </w:rPr>
+              <w:t>-30.5</w:t>
+            </w:r>
+          </w:p>
+        </w:tc>
+        <w:tc>
+          <w:tcPr>
+            <w:tcW w:w="1200" w:type="dxa"/>
+            <w:tcBorders>
+              <w:top w:val="nil"/>
+              <w:left w:val="nil"/>
+              <w:bottom w:val="single" w:sz="4" w:space="0" w:color="auto"/>
+              <w:right w:val="single" w:sz="4" w:space="0" w:color="auto"/>
+            </w:tcBorders>
+            <w:shd w:val="clear" w:color="auto" w:fill="auto"/>
+            <w:noWrap/>
+            <w:vAlign w:val="bottom"/>
+            <w:hideMark/>
+          </w:tcPr>
+          <w:p>
+            <w:pPr>
+              <w:spacing w:after="0" w:line="240" w:lineRule="auto"/>
+              <w:jc w:val="right"/>
+              <w:rPr>
+                <w:rFonts w:ascii="Calibri" w:eastAsia="Times New Roman" w:hAnsi="Calibri" w:cs="Calibri"/>
+                <w:color w:val="000000"/>
+              </w:rPr>
+            </w:pPr>
+            <w:r>
+              <w:rPr>
+                <w:rFonts w:ascii="Calibri" w:eastAsia="Times New Roman" w:hAnsi="Calibri" w:cs="Calibri"/>
+                <w:color w:val="000000"/>
+              </w:rPr>
+              <w:t>-36.75</w:t>
+            </w:r>
+          </w:p>
+        </w:tc>
+        <w:tc>
+          <w:tcPr>
+            <w:tcW w:w="1200" w:type="dxa"/>
+            <w:tcBorders>
+              <w:top w:val="nil"/>
+              <w:left w:val="nil"/>
+              <w:bottom w:val="single" w:sz="4" w:space="0" w:color="auto"/>
+              <w:right w:val="single" w:sz="4" w:space="0" w:color="auto"/>
+            </w:tcBorders>
+            <w:shd w:val="clear" w:color="auto" w:fill="auto"/>
+            <w:noWrap/>
+            <w:vAlign w:val="bottom"/>
+            <w:hideMark/>
+          </w:tcPr>
+          <w:p>
+            <w:pPr>
+              <w:spacing w:after="0" w:line="240" w:lineRule="auto"/>
+              <w:jc w:val="right"/>
+              <w:rPr>
+                <w:rFonts w:ascii="Calibri" w:eastAsia="Times New Roman" w:hAnsi="Calibri" w:cs="Calibri"/>
+                <w:color w:val="000000"/>
+              </w:rPr>
+            </w:pPr>
+            <w:r>
+              <w:rPr>
+                <w:rFonts w:ascii="Calibri" w:eastAsia="Times New Roman" w:hAnsi="Calibri" w:cs="Calibri"/>
+                <w:color w:val="000000"/>
+              </w:rPr>
+              <w:t>-0.6414085</w:t>
+            </w:r>
+          </w:p>
+        </w:tc>
+      </w:tr>
+      <w:tr>
+        <w:trPr>
+          <w:trHeight w:val="300"/>
+        </w:trPr>
+        <w:tc>
+          <w:tcPr>
+            <w:tcW w:w="1200" w:type="dxa"/>
+            <w:tcBorders>
+              <w:top w:val="nil"/>
+              <w:left w:val="single" w:sz="4" w:space="0" w:color="auto"/>
+              <w:bottom w:val="single" w:sz="4" w:space="0" w:color="auto"/>
+              <w:right w:val="single" w:sz="4" w:space="0" w:color="auto"/>
+            </w:tcBorders>
+            <w:shd w:val="clear" w:color="auto" w:fill="auto"/>
+            <w:noWrap/>
+            <w:vAlign w:val="bottom"/>
+            <w:hideMark/>
+          </w:tcPr>
+          <w:p>
+            <w:pPr>
+              <w:spacing w:after="0" w:line="240" w:lineRule="auto"/>
+              <w:jc w:val="right"/>
+              <w:rPr>
+                <w:rFonts w:ascii="Calibri" w:eastAsia="Times New Roman" w:hAnsi="Calibri" w:cs="Calibri"/>
+                <w:color w:val="000000"/>
+              </w:rPr>
+            </w:pPr>
+            <w:r>
+              <w:rPr>
+                <w:rFonts w:ascii="Calibri" w:eastAsia="Times New Roman" w:hAnsi="Calibri" w:cs="Calibri"/>
+                <w:color w:val="000000"/>
+              </w:rPr>
+              <w:t>2</w:t>
+            </w:r>
+          </w:p>
+        </w:tc>
+        <w:tc>
+          <w:tcPr>
+            <w:tcW w:w="1420" w:type="dxa"/>
+            <w:tcBorders>
+              <w:top w:val="nil"/>
+              <w:left w:val="nil"/>
+              <w:bottom w:val="single" w:sz="4" w:space="0" w:color="auto"/>
+              <w:right w:val="single" w:sz="4" w:space="0" w:color="auto"/>
+            </w:tcBorders>
+            <w:shd w:val="clear" w:color="auto" w:fill="auto"/>
+            <w:noWrap/>
+            <w:vAlign w:val="bottom"/>
+            <w:hideMark/>
+          </w:tcPr>
+          <w:p>
+            <w:pPr>
+              <w:spacing w:after="0" w:line="240" w:lineRule="auto"/>
+              <w:jc w:val="right"/>
+              <w:rPr>
+                <w:rFonts w:ascii="Calibri" w:eastAsia="Times New Roman" w:hAnsi="Calibri" w:cs="Calibri"/>
+                <w:color w:val="000000"/>
+              </w:rPr>
+            </w:pPr>
+            <w:r>
+              <w:rPr>
+                <w:rFonts w:ascii="Calibri" w:eastAsia="Times New Roman" w:hAnsi="Calibri" w:cs="Calibri"/>
+                <w:color w:val="000000"/>
+              </w:rPr>
+              <w:t>-30.5</w:t>
+            </w:r>
+          </w:p>
+        </w:tc>
+        <w:tc>
+          <w:tcPr>
+            <w:tcW w:w="1200" w:type="dxa"/>
+            <w:tcBorders>
+              <w:top w:val="nil"/>
+              <w:left w:val="nil"/>
+              <w:bottom w:val="single" w:sz="4" w:space="0" w:color="auto"/>
+              <w:right w:val="single" w:sz="4" w:space="0" w:color="auto"/>
+            </w:tcBorders>
+            <w:shd w:val="clear" w:color="auto" w:fill="auto"/>
+            <w:noWrap/>
+            <w:vAlign w:val="bottom"/>
+            <w:hideMark/>
+          </w:tcPr>
+          <w:p>
+            <w:pPr>
+              <w:spacing w:after="0" w:line="240" w:lineRule="auto"/>
+              <w:jc w:val="right"/>
+              <w:rPr>
+                <w:rFonts w:ascii="Calibri" w:eastAsia="Times New Roman" w:hAnsi="Calibri" w:cs="Calibri"/>
+                <w:color w:val="000000"/>
+              </w:rPr>
+            </w:pPr>
+            <w:r>
+              <w:rPr>
+                <w:rFonts w:ascii="Calibri" w:eastAsia="Times New Roman" w:hAnsi="Calibri" w:cs="Calibri"/>
+                <w:color w:val="000000"/>
+              </w:rPr>
+              <w:t>-17</w:t>
+            </w:r>
+          </w:p>
+        </w:tc>
+        <w:tc>
+          <w:tcPr>
+            <w:tcW w:w="1200" w:type="dxa"/>
+            <w:tcBorders>
+              <w:top w:val="nil"/>
+              <w:left w:val="nil"/>
+              <w:bottom w:val="single" w:sz="4" w:space="0" w:color="auto"/>
+              <w:right w:val="single" w:sz="4" w:space="0" w:color="auto"/>
+            </w:tcBorders>
+            <w:shd w:val="clear" w:color="auto" w:fill="auto"/>
+            <w:noWrap/>
+            <w:vAlign w:val="bottom"/>
+            <w:hideMark/>
+          </w:tcPr>
+          <w:p>
+            <w:pPr>
+              <w:spacing w:after="0" w:line="240" w:lineRule="auto"/>
+              <w:jc w:val="right"/>
+              <w:rPr>
+                <w:rFonts w:ascii="Calibri" w:eastAsia="Times New Roman" w:hAnsi="Calibri" w:cs="Calibri"/>
+                <w:color w:val="000000"/>
+              </w:rPr>
+            </w:pPr>
+            <w:r>
+              <w:rPr>
+                <w:rFonts w:ascii="Calibri" w:eastAsia="Times New Roman" w:hAnsi="Calibri" w:cs="Calibri"/>
+                <w:color w:val="000000"/>
+              </w:rPr>
+              <w:t>-23.75</w:t>
+            </w:r>
+          </w:p>
+        </w:tc>
+        <w:tc>
+          <w:tcPr>
+            <w:tcW w:w="1200" w:type="dxa"/>
+            <w:tcBorders>
+              <w:top w:val="nil"/>
+              <w:left w:val="nil"/>
+              <w:bottom w:val="single" w:sz="4" w:space="0" w:color="auto"/>
+              <w:right w:val="single" w:sz="4" w:space="0" w:color="auto"/>
+            </w:tcBorders>
+            <w:shd w:val="clear" w:color="auto" w:fill="auto"/>
+            <w:noWrap/>
+            <w:vAlign w:val="bottom"/>
+            <w:hideMark/>
+          </w:tcPr>
+          <w:p>
+            <w:pPr>
+              <w:spacing w:after="0" w:line="240" w:lineRule="auto"/>
+              <w:jc w:val="right"/>
+              <w:rPr>
+                <w:rFonts w:ascii="Calibri" w:eastAsia="Times New Roman" w:hAnsi="Calibri" w:cs="Calibri"/>
+                <w:color w:val="000000"/>
+              </w:rPr>
+            </w:pPr>
+            <w:r>
+              <w:rPr>
+                <w:rFonts w:ascii="Calibri" w:eastAsia="Times New Roman" w:hAnsi="Calibri" w:cs="Calibri"/>
+                <w:color w:val="000000"/>
+              </w:rPr>
+              <w:t>-0.4145157</w:t>
+            </w:r>
+          </w:p>
+        </w:tc>
+      </w:tr>
+      <w:tr>
+        <w:trPr>
+          <w:trHeight w:val="300"/>
+        </w:trPr>
+        <w:tc>
+          <w:tcPr>
+            <w:tcW w:w="1200" w:type="dxa"/>
+            <w:tcBorders>
+              <w:top w:val="nil"/>
+              <w:left w:val="single" w:sz="4" w:space="0" w:color="auto"/>
+              <w:bottom w:val="single" w:sz="4" w:space="0" w:color="auto"/>
+              <w:right w:val="single" w:sz="4" w:space="0" w:color="auto"/>
+            </w:tcBorders>
+            <w:shd w:val="clear" w:color="auto" w:fill="auto"/>
+            <w:noWrap/>
+            <w:vAlign w:val="bottom"/>
+            <w:hideMark/>
+          </w:tcPr>
+          <w:p>
+            <w:pPr>
+              <w:spacing w:after="0" w:line="240" w:lineRule="auto"/>
+              <w:jc w:val="right"/>
+              <w:rPr>
+                <w:rFonts w:ascii="Calibri" w:eastAsia="Times New Roman" w:hAnsi="Calibri" w:cs="Calibri"/>
+                <w:color w:val="000000"/>
+              </w:rPr>
+            </w:pPr>
+            <w:r>
+              <w:rPr>
+                <w:rFonts w:ascii="Calibri" w:eastAsia="Times New Roman" w:hAnsi="Calibri" w:cs="Calibri"/>
+                <w:color w:val="000000"/>
+              </w:rPr>
+              <w:t>2.5</w:t>
+            </w:r>
+          </w:p>
+        </w:tc>
+        <w:tc>
+          <w:tcPr>
+            <w:tcW w:w="1420" w:type="dxa"/>
+            <w:tcBorders>
+              <w:top w:val="nil"/>
+              <w:left w:val="nil"/>
+              <w:bottom w:val="single" w:sz="4" w:space="0" w:color="auto"/>
+              <w:right w:val="single" w:sz="4" w:space="0" w:color="auto"/>
+            </w:tcBorders>
+            <w:shd w:val="clear" w:color="auto" w:fill="auto"/>
+            <w:noWrap/>
+            <w:vAlign w:val="bottom"/>
+            <w:hideMark/>
+          </w:tcPr>
+          <w:p>
+            <w:pPr>
+              <w:spacing w:after="0" w:line="240" w:lineRule="auto"/>
+              <w:jc w:val="right"/>
+              <w:rPr>
+                <w:rFonts w:ascii="Calibri" w:eastAsia="Times New Roman" w:hAnsi="Calibri" w:cs="Calibri"/>
+                <w:color w:val="000000"/>
+              </w:rPr>
+            </w:pPr>
+            <w:r>
+              <w:rPr>
+                <w:rFonts w:ascii="Calibri" w:eastAsia="Times New Roman" w:hAnsi="Calibri" w:cs="Calibri"/>
+                <w:color w:val="000000"/>
+              </w:rPr>
+              <w:t>-17</w:t>
+            </w:r>
+          </w:p>
+        </w:tc>
+        <w:tc>
+          <w:tcPr>
+            <w:tcW w:w="1200" w:type="dxa"/>
+            <w:tcBorders>
+              <w:top w:val="nil"/>
+              <w:left w:val="nil"/>
+              <w:bottom w:val="single" w:sz="4" w:space="0" w:color="auto"/>
+              <w:right w:val="single" w:sz="4" w:space="0" w:color="auto"/>
+            </w:tcBorders>
+            <w:shd w:val="clear" w:color="auto" w:fill="auto"/>
+            <w:noWrap/>
+            <w:vAlign w:val="bottom"/>
+            <w:hideMark/>
+          </w:tcPr>
+          <w:p>
+            <w:pPr>
+              <w:spacing w:after="0" w:line="240" w:lineRule="auto"/>
+              <w:jc w:val="right"/>
+              <w:rPr>
+                <w:rFonts w:ascii="Calibri" w:eastAsia="Times New Roman" w:hAnsi="Calibri" w:cs="Calibri"/>
+                <w:color w:val="000000"/>
+              </w:rPr>
+            </w:pPr>
+            <w:r>
+              <w:rPr>
+                <w:rFonts w:ascii="Calibri" w:eastAsia="Times New Roman" w:hAnsi="Calibri" w:cs="Calibri"/>
+                <w:color w:val="000000"/>
+              </w:rPr>
+              <w:t>-11.5</w:t>
+            </w:r>
+          </w:p>
+        </w:tc>
+        <w:tc>
+          <w:tcPr>
+            <w:tcW w:w="1200" w:type="dxa"/>
+            <w:tcBorders>
+              <w:top w:val="nil"/>
+              <w:left w:val="nil"/>
+              <w:bottom w:val="single" w:sz="4" w:space="0" w:color="auto"/>
+              <w:right w:val="single" w:sz="4" w:space="0" w:color="auto"/>
+            </w:tcBorders>
+            <w:shd w:val="clear" w:color="auto" w:fill="auto"/>
+            <w:noWrap/>
+            <w:vAlign w:val="bottom"/>
+            <w:hideMark/>
+          </w:tcPr>
+          <w:p>
+            <w:pPr>
+              <w:spacing w:after="0" w:line="240" w:lineRule="auto"/>
+              <w:jc w:val="right"/>
+              <w:rPr>
+                <w:rFonts w:ascii="Calibri" w:eastAsia="Times New Roman" w:hAnsi="Calibri" w:cs="Calibri"/>
+                <w:color w:val="000000"/>
+              </w:rPr>
+            </w:pPr>
+            <w:r>
+              <w:rPr>
+                <w:rFonts w:ascii="Calibri" w:eastAsia="Times New Roman" w:hAnsi="Calibri" w:cs="Calibri"/>
+                <w:color w:val="000000"/>
+              </w:rPr>
+              <w:t>-14.25</w:t>
+            </w:r>
+          </w:p>
+        </w:tc>
+        <w:tc>
+          <w:tcPr>
+            <w:tcW w:w="1200" w:type="dxa"/>
+            <w:tcBorders>
+              <w:top w:val="nil"/>
+              <w:left w:val="nil"/>
+              <w:bottom w:val="single" w:sz="4" w:space="0" w:color="auto"/>
+              <w:right w:val="single" w:sz="4" w:space="0" w:color="auto"/>
+            </w:tcBorders>
+            <w:shd w:val="clear" w:color="auto" w:fill="auto"/>
+            <w:noWrap/>
+            <w:vAlign w:val="bottom"/>
+            <w:hideMark/>
+          </w:tcPr>
+          <w:p>
+            <w:pPr>
+              <w:spacing w:after="0" w:line="240" w:lineRule="auto"/>
+              <w:jc w:val="right"/>
+              <w:rPr>
+                <w:rFonts w:ascii="Calibri" w:eastAsia="Times New Roman" w:hAnsi="Calibri" w:cs="Calibri"/>
+                <w:color w:val="000000"/>
+              </w:rPr>
+            </w:pPr>
+            <w:r>
+              <w:rPr>
+                <w:rFonts w:ascii="Calibri" w:eastAsia="Times New Roman" w:hAnsi="Calibri" w:cs="Calibri"/>
+                <w:color w:val="000000"/>
+              </w:rPr>
+              <w:t>-0.24870942</w:t>
+            </w:r>
+          </w:p>
+        </w:tc>
+      </w:tr>
+      <w:tr>
+        <w:trPr>
+          <w:trHeight w:val="300"/>
+        </w:trPr>
+        <w:tc>
+          <w:tcPr>
+            <w:tcW w:w="1200" w:type="dxa"/>
+            <w:tcBorders>
+              <w:top w:val="nil"/>
+              <w:left w:val="single" w:sz="4" w:space="0" w:color="auto"/>
+              <w:bottom w:val="single" w:sz="4" w:space="0" w:color="auto"/>
+              <w:right w:val="single" w:sz="4" w:space="0" w:color="auto"/>
+            </w:tcBorders>
+            <w:shd w:val="clear" w:color="auto" w:fill="auto"/>
+            <w:noWrap/>
+            <w:vAlign w:val="bottom"/>
+            <w:hideMark/>
+          </w:tcPr>
+          <w:p>
+            <w:pPr>
+              <w:spacing w:after="0" w:line="240" w:lineRule="auto"/>
+              <w:jc w:val="right"/>
+              <w:rPr>
+                <w:rFonts w:ascii="Calibri" w:eastAsia="Times New Roman" w:hAnsi="Calibri" w:cs="Calibri"/>
+                <w:color w:val="000000"/>
+              </w:rPr>
+            </w:pPr>
+            <w:r>
+              <w:rPr>
+                <w:rFonts w:ascii="Calibri" w:eastAsia="Times New Roman" w:hAnsi="Calibri" w:cs="Calibri"/>
+                <w:color w:val="000000"/>
+              </w:rPr>
+              <w:lastRenderedPageBreak/>
+              <w:t>3</w:t>
+            </w:r>
+          </w:p>
+        </w:tc>
+        <w:tc>
+          <w:tcPr>
+            <w:tcW w:w="1420" w:type="dxa"/>
+            <w:tcBorders>
+              <w:top w:val="nil"/>
+              <w:left w:val="nil"/>
+              <w:bottom w:val="single" w:sz="4" w:space="0" w:color="auto"/>
+              <w:right w:val="single" w:sz="4" w:space="0" w:color="auto"/>
+            </w:tcBorders>
+            <w:shd w:val="clear" w:color="auto" w:fill="auto"/>
+            <w:noWrap/>
+            <w:vAlign w:val="bottom"/>
+            <w:hideMark/>
+          </w:tcPr>
+          <w:p>
+            <w:pPr>
+              <w:spacing w:after="0" w:line="240" w:lineRule="auto"/>
+              <w:jc w:val="right"/>
+              <w:rPr>
+                <w:rFonts w:ascii="Calibri" w:eastAsia="Times New Roman" w:hAnsi="Calibri" w:cs="Calibri"/>
+                <w:color w:val="000000"/>
+              </w:rPr>
+            </w:pPr>
+            <w:r>
+              <w:rPr>
+                <w:rFonts w:ascii="Calibri" w:eastAsia="Times New Roman" w:hAnsi="Calibri" w:cs="Calibri"/>
+                <w:color w:val="000000"/>
+              </w:rPr>
+              <w:t>-11.5</w:t>
+            </w:r>
+          </w:p>
+        </w:tc>
+        <w:tc>
+          <w:tcPr>
+            <w:tcW w:w="1200" w:type="dxa"/>
+            <w:tcBorders>
+              <w:top w:val="nil"/>
+              <w:left w:val="nil"/>
+              <w:bottom w:val="single" w:sz="4" w:space="0" w:color="auto"/>
+              <w:right w:val="single" w:sz="4" w:space="0" w:color="auto"/>
+            </w:tcBorders>
+            <w:shd w:val="clear" w:color="auto" w:fill="auto"/>
+            <w:noWrap/>
+            <w:vAlign w:val="bottom"/>
+            <w:hideMark/>
+          </w:tcPr>
+          <w:p>
+            <w:pPr>
+              <w:spacing w:after="0" w:line="240" w:lineRule="auto"/>
+              <w:jc w:val="right"/>
+              <w:rPr>
+                <w:rFonts w:ascii="Calibri" w:eastAsia="Times New Roman" w:hAnsi="Calibri" w:cs="Calibri"/>
+                <w:color w:val="000000"/>
+              </w:rPr>
+            </w:pPr>
+            <w:r>
+              <w:rPr>
+                <w:rFonts w:ascii="Calibri" w:eastAsia="Times New Roman" w:hAnsi="Calibri" w:cs="Calibri"/>
+                <w:color w:val="000000"/>
+              </w:rPr>
+              <w:t>-9</w:t>
+            </w:r>
+          </w:p>
+        </w:tc>
+        <w:tc>
+          <w:tcPr>
+            <w:tcW w:w="1200" w:type="dxa"/>
+            <w:tcBorders>
+              <w:top w:val="nil"/>
+              <w:left w:val="nil"/>
+              <w:bottom w:val="single" w:sz="4" w:space="0" w:color="auto"/>
+              <w:right w:val="single" w:sz="4" w:space="0" w:color="auto"/>
+            </w:tcBorders>
+            <w:shd w:val="clear" w:color="auto" w:fill="auto"/>
+            <w:noWrap/>
+            <w:vAlign w:val="bottom"/>
+            <w:hideMark/>
+          </w:tcPr>
+          <w:p>
+            <w:pPr>
+              <w:spacing w:after="0" w:line="240" w:lineRule="auto"/>
+              <w:jc w:val="right"/>
+              <w:rPr>
+                <w:rFonts w:ascii="Calibri" w:eastAsia="Times New Roman" w:hAnsi="Calibri" w:cs="Calibri"/>
+                <w:color w:val="000000"/>
+              </w:rPr>
+            </w:pPr>
+            <w:r>
+              <w:rPr>
+                <w:rFonts w:ascii="Calibri" w:eastAsia="Times New Roman" w:hAnsi="Calibri" w:cs="Calibri"/>
+                <w:color w:val="000000"/>
+              </w:rPr>
+              <w:t>-10.25</w:t>
+            </w:r>
+          </w:p>
+        </w:tc>
+        <w:tc>
+          <w:tcPr>
+            <w:tcW w:w="1200" w:type="dxa"/>
+            <w:tcBorders>
+              <w:top w:val="nil"/>
+              <w:left w:val="nil"/>
+              <w:bottom w:val="single" w:sz="4" w:space="0" w:color="auto"/>
+              <w:right w:val="single" w:sz="4" w:space="0" w:color="auto"/>
+            </w:tcBorders>
+            <w:shd w:val="clear" w:color="auto" w:fill="auto"/>
+            <w:noWrap/>
+            <w:vAlign w:val="bottom"/>
+            <w:hideMark/>
+          </w:tcPr>
+          <w:p>
+            <w:pPr>
+              <w:spacing w:after="0" w:line="240" w:lineRule="auto"/>
+              <w:jc w:val="right"/>
+              <w:rPr>
+                <w:rFonts w:ascii="Calibri" w:eastAsia="Times New Roman" w:hAnsi="Calibri" w:cs="Calibri"/>
+                <w:color w:val="000000"/>
+              </w:rPr>
+            </w:pPr>
+            <w:r>
+              <w:rPr>
+                <w:rFonts w:ascii="Calibri" w:eastAsia="Times New Roman" w:hAnsi="Calibri" w:cs="Calibri"/>
+                <w:color w:val="000000"/>
+              </w:rPr>
+              <w:t>-0.17889625</w:t>
+            </w:r>
+          </w:p>
+        </w:tc>
+      </w:tr>
+      <w:tr>
+        <w:trPr>
+          <w:trHeight w:val="300"/>
+        </w:trPr>
+        <w:tc>
+          <w:tcPr>
+            <w:tcW w:w="1200" w:type="dxa"/>
+            <w:tcBorders>
+              <w:top w:val="nil"/>
+              <w:left w:val="single" w:sz="4" w:space="0" w:color="auto"/>
+              <w:bottom w:val="single" w:sz="4" w:space="0" w:color="auto"/>
+              <w:right w:val="single" w:sz="4" w:space="0" w:color="auto"/>
+            </w:tcBorders>
+            <w:shd w:val="clear" w:color="auto" w:fill="auto"/>
+            <w:noWrap/>
+            <w:vAlign w:val="bottom"/>
+            <w:hideMark/>
+          </w:tcPr>
+          <w:p>
+            <w:pPr>
+              <w:spacing w:after="0" w:line="240" w:lineRule="auto"/>
+              <w:jc w:val="right"/>
+              <w:rPr>
+                <w:rFonts w:ascii="Calibri" w:eastAsia="Times New Roman" w:hAnsi="Calibri" w:cs="Calibri"/>
+                <w:color w:val="000000"/>
+              </w:rPr>
+            </w:pPr>
+            <w:r>
+              <w:rPr>
+                <w:rFonts w:ascii="Calibri" w:eastAsia="Times New Roman" w:hAnsi="Calibri" w:cs="Calibri"/>
+                <w:color w:val="000000"/>
+              </w:rPr>
+              <w:t>3.5</w:t>
+            </w:r>
+          </w:p>
+        </w:tc>
+        <w:tc>
+          <w:tcPr>
+            <w:tcW w:w="1420" w:type="dxa"/>
+            <w:tcBorders>
+              <w:top w:val="nil"/>
+              <w:left w:val="nil"/>
+              <w:bottom w:val="single" w:sz="4" w:space="0" w:color="auto"/>
+              <w:right w:val="single" w:sz="4" w:space="0" w:color="auto"/>
+            </w:tcBorders>
+            <w:shd w:val="clear" w:color="auto" w:fill="auto"/>
+            <w:noWrap/>
+            <w:vAlign w:val="bottom"/>
+            <w:hideMark/>
+          </w:tcPr>
+          <w:p>
+            <w:pPr>
+              <w:spacing w:after="0" w:line="240" w:lineRule="auto"/>
+              <w:jc w:val="right"/>
+              <w:rPr>
+                <w:rFonts w:ascii="Calibri" w:eastAsia="Times New Roman" w:hAnsi="Calibri" w:cs="Calibri"/>
+                <w:color w:val="000000"/>
+              </w:rPr>
+            </w:pPr>
+            <w:r>
+              <w:rPr>
+                <w:rFonts w:ascii="Calibri" w:eastAsia="Times New Roman" w:hAnsi="Calibri" w:cs="Calibri"/>
+                <w:color w:val="000000"/>
+              </w:rPr>
+              <w:t>-9</w:t>
+            </w:r>
+          </w:p>
+        </w:tc>
+        <w:tc>
+          <w:tcPr>
+            <w:tcW w:w="1200" w:type="dxa"/>
+            <w:tcBorders>
+              <w:top w:val="nil"/>
+              <w:left w:val="nil"/>
+              <w:bottom w:val="single" w:sz="4" w:space="0" w:color="auto"/>
+              <w:right w:val="single" w:sz="4" w:space="0" w:color="auto"/>
+            </w:tcBorders>
+            <w:shd w:val="clear" w:color="auto" w:fill="auto"/>
+            <w:noWrap/>
+            <w:vAlign w:val="bottom"/>
+            <w:hideMark/>
+          </w:tcPr>
+          <w:p>
+            <w:pPr>
+              <w:spacing w:after="0" w:line="240" w:lineRule="auto"/>
+              <w:jc w:val="right"/>
+              <w:rPr>
+                <w:rFonts w:ascii="Calibri" w:eastAsia="Times New Roman" w:hAnsi="Calibri" w:cs="Calibri"/>
+                <w:color w:val="000000"/>
+              </w:rPr>
+            </w:pPr>
+            <w:r>
+              <w:rPr>
+                <w:rFonts w:ascii="Calibri" w:eastAsia="Times New Roman" w:hAnsi="Calibri" w:cs="Calibri"/>
+                <w:color w:val="000000"/>
+              </w:rPr>
+              <w:t>-7</w:t>
+            </w:r>
+          </w:p>
+        </w:tc>
+        <w:tc>
+          <w:tcPr>
+            <w:tcW w:w="1200" w:type="dxa"/>
+            <w:tcBorders>
+              <w:top w:val="nil"/>
+              <w:left w:val="nil"/>
+              <w:bottom w:val="single" w:sz="4" w:space="0" w:color="auto"/>
+              <w:right w:val="single" w:sz="4" w:space="0" w:color="auto"/>
+            </w:tcBorders>
+            <w:shd w:val="clear" w:color="auto" w:fill="auto"/>
+            <w:noWrap/>
+            <w:vAlign w:val="bottom"/>
+            <w:hideMark/>
+          </w:tcPr>
+          <w:p>
+            <w:pPr>
+              <w:spacing w:after="0" w:line="240" w:lineRule="auto"/>
+              <w:jc w:val="right"/>
+              <w:rPr>
+                <w:rFonts w:ascii="Calibri" w:eastAsia="Times New Roman" w:hAnsi="Calibri" w:cs="Calibri"/>
+                <w:color w:val="000000"/>
+              </w:rPr>
+            </w:pPr>
+            <w:r>
+              <w:rPr>
+                <w:rFonts w:ascii="Calibri" w:eastAsia="Times New Roman" w:hAnsi="Calibri" w:cs="Calibri"/>
+                <w:color w:val="000000"/>
+              </w:rPr>
+              <w:t>-8</w:t>
+            </w:r>
+          </w:p>
+        </w:tc>
+        <w:tc>
+          <w:tcPr>
+            <w:tcW w:w="1200" w:type="dxa"/>
+            <w:tcBorders>
+              <w:top w:val="nil"/>
+              <w:left w:val="nil"/>
+              <w:bottom w:val="single" w:sz="4" w:space="0" w:color="auto"/>
+              <w:right w:val="single" w:sz="4" w:space="0" w:color="auto"/>
+            </w:tcBorders>
+            <w:shd w:val="clear" w:color="auto" w:fill="auto"/>
+            <w:noWrap/>
+            <w:vAlign w:val="bottom"/>
+            <w:hideMark/>
+          </w:tcPr>
+          <w:p>
+            <w:pPr>
+              <w:spacing w:after="0" w:line="240" w:lineRule="auto"/>
+              <w:jc w:val="right"/>
+              <w:rPr>
+                <w:rFonts w:ascii="Calibri" w:eastAsia="Times New Roman" w:hAnsi="Calibri" w:cs="Calibri"/>
+                <w:color w:val="000000"/>
+              </w:rPr>
+            </w:pPr>
+            <w:r>
+              <w:rPr>
+                <w:rFonts w:ascii="Calibri" w:eastAsia="Times New Roman" w:hAnsi="Calibri" w:cs="Calibri"/>
+                <w:color w:val="000000"/>
+              </w:rPr>
+              <w:t>-0.13962634</w:t>
+            </w:r>
+          </w:p>
+        </w:tc>
+      </w:tr>
+      <w:tr>
+        <w:trPr>
+          <w:trHeight w:val="300"/>
+        </w:trPr>
+        <w:tc>
+          <w:tcPr>
+            <w:tcW w:w="1200" w:type="dxa"/>
+            <w:tcBorders>
+              <w:top w:val="nil"/>
+              <w:left w:val="single" w:sz="4" w:space="0" w:color="auto"/>
+              <w:bottom w:val="single" w:sz="4" w:space="0" w:color="auto"/>
+              <w:right w:val="single" w:sz="4" w:space="0" w:color="auto"/>
+            </w:tcBorders>
+            <w:shd w:val="clear" w:color="auto" w:fill="auto"/>
+            <w:noWrap/>
+            <w:vAlign w:val="bottom"/>
+            <w:hideMark/>
+          </w:tcPr>
+          <w:p>
+            <w:pPr>
+              <w:spacing w:after="0" w:line="240" w:lineRule="auto"/>
+              <w:jc w:val="right"/>
+              <w:rPr>
+                <w:rFonts w:ascii="Calibri" w:eastAsia="Times New Roman" w:hAnsi="Calibri" w:cs="Calibri"/>
+                <w:color w:val="000000"/>
+              </w:rPr>
+            </w:pPr>
+            <w:r>
+              <w:rPr>
+                <w:rFonts w:ascii="Calibri" w:eastAsia="Times New Roman" w:hAnsi="Calibri" w:cs="Calibri"/>
+                <w:color w:val="000000"/>
+              </w:rPr>
+              <w:t>4</w:t>
+            </w:r>
+          </w:p>
+        </w:tc>
+        <w:tc>
+          <w:tcPr>
+            <w:tcW w:w="1420" w:type="dxa"/>
+            <w:tcBorders>
+              <w:top w:val="nil"/>
+              <w:left w:val="nil"/>
+              <w:bottom w:val="single" w:sz="4" w:space="0" w:color="auto"/>
+              <w:right w:val="single" w:sz="4" w:space="0" w:color="auto"/>
+            </w:tcBorders>
+            <w:shd w:val="clear" w:color="auto" w:fill="auto"/>
+            <w:noWrap/>
+            <w:vAlign w:val="bottom"/>
+            <w:hideMark/>
+          </w:tcPr>
+          <w:p>
+            <w:pPr>
+              <w:spacing w:after="0" w:line="240" w:lineRule="auto"/>
+              <w:jc w:val="right"/>
+              <w:rPr>
+                <w:rFonts w:ascii="Calibri" w:eastAsia="Times New Roman" w:hAnsi="Calibri" w:cs="Calibri"/>
+                <w:color w:val="000000"/>
+              </w:rPr>
+            </w:pPr>
+            <w:r>
+              <w:rPr>
+                <w:rFonts w:ascii="Calibri" w:eastAsia="Times New Roman" w:hAnsi="Calibri" w:cs="Calibri"/>
+                <w:color w:val="000000"/>
+              </w:rPr>
+              <w:t>-7</w:t>
+            </w:r>
+          </w:p>
+        </w:tc>
+        <w:tc>
+          <w:tcPr>
+            <w:tcW w:w="1200" w:type="dxa"/>
+            <w:tcBorders>
+              <w:top w:val="nil"/>
+              <w:left w:val="nil"/>
+              <w:bottom w:val="single" w:sz="4" w:space="0" w:color="auto"/>
+              <w:right w:val="single" w:sz="4" w:space="0" w:color="auto"/>
+            </w:tcBorders>
+            <w:shd w:val="clear" w:color="auto" w:fill="auto"/>
+            <w:noWrap/>
+            <w:vAlign w:val="bottom"/>
+            <w:hideMark/>
+          </w:tcPr>
+          <w:p>
+            <w:pPr>
+              <w:spacing w:after="0" w:line="240" w:lineRule="auto"/>
+              <w:jc w:val="right"/>
+              <w:rPr>
+                <w:rFonts w:ascii="Calibri" w:eastAsia="Times New Roman" w:hAnsi="Calibri" w:cs="Calibri"/>
+                <w:color w:val="000000"/>
+              </w:rPr>
+            </w:pPr>
+            <w:r>
+              <w:rPr>
+                <w:rFonts w:ascii="Calibri" w:eastAsia="Times New Roman" w:hAnsi="Calibri" w:cs="Calibri"/>
+                <w:color w:val="000000"/>
+              </w:rPr>
+              <w:t>2.5</w:t>
+            </w:r>
+          </w:p>
+        </w:tc>
+        <w:tc>
+          <w:tcPr>
+            <w:tcW w:w="1200" w:type="dxa"/>
+            <w:tcBorders>
+              <w:top w:val="nil"/>
+              <w:left w:val="nil"/>
+              <w:bottom w:val="single" w:sz="4" w:space="0" w:color="auto"/>
+              <w:right w:val="single" w:sz="4" w:space="0" w:color="auto"/>
+            </w:tcBorders>
+            <w:shd w:val="clear" w:color="auto" w:fill="auto"/>
+            <w:noWrap/>
+            <w:vAlign w:val="bottom"/>
+            <w:hideMark/>
+          </w:tcPr>
+          <w:p>
+            <w:pPr>
+              <w:spacing w:after="0" w:line="240" w:lineRule="auto"/>
+              <w:jc w:val="right"/>
+              <w:rPr>
+                <w:rFonts w:ascii="Calibri" w:eastAsia="Times New Roman" w:hAnsi="Calibri" w:cs="Calibri"/>
+                <w:color w:val="000000"/>
+              </w:rPr>
+            </w:pPr>
+            <w:r>
+              <w:rPr>
+                <w:rFonts w:ascii="Calibri" w:eastAsia="Times New Roman" w:hAnsi="Calibri" w:cs="Calibri"/>
+                <w:color w:val="000000"/>
+              </w:rPr>
+              <w:t>-2.25</w:t>
+            </w:r>
+          </w:p>
+        </w:tc>
+        <w:tc>
+          <w:tcPr>
+            <w:tcW w:w="1200" w:type="dxa"/>
+            <w:tcBorders>
+              <w:top w:val="nil"/>
+              <w:left w:val="nil"/>
+              <w:bottom w:val="single" w:sz="4" w:space="0" w:color="auto"/>
+              <w:right w:val="single" w:sz="4" w:space="0" w:color="auto"/>
+            </w:tcBorders>
+            <w:shd w:val="clear" w:color="auto" w:fill="auto"/>
+            <w:noWrap/>
+            <w:vAlign w:val="bottom"/>
+            <w:hideMark/>
+          </w:tcPr>
+          <w:p>
+            <w:pPr>
+              <w:spacing w:after="0" w:line="240" w:lineRule="auto"/>
+              <w:jc w:val="right"/>
+              <w:rPr>
+                <w:rFonts w:ascii="Calibri" w:eastAsia="Times New Roman" w:hAnsi="Calibri" w:cs="Calibri"/>
+                <w:color w:val="000000"/>
+              </w:rPr>
+            </w:pPr>
+            <w:r>
+              <w:rPr>
+                <w:rFonts w:ascii="Calibri" w:eastAsia="Times New Roman" w:hAnsi="Calibri" w:cs="Calibri"/>
+                <w:color w:val="000000"/>
+              </w:rPr>
+              <w:t>-0.03926991</w:t>
+            </w:r>
+          </w:p>
+        </w:tc>
+      </w:tr>
+      <w:tr>
+        <w:trPr>
+          <w:trHeight w:val="300"/>
+        </w:trPr>
+        <w:tc>
+          <w:tcPr>
+            <w:tcW w:w="1200" w:type="dxa"/>
+            <w:tcBorders>
+              <w:top w:val="nil"/>
+              <w:left w:val="single" w:sz="4" w:space="0" w:color="auto"/>
+              <w:bottom w:val="single" w:sz="4" w:space="0" w:color="auto"/>
+              <w:right w:val="single" w:sz="4" w:space="0" w:color="auto"/>
+            </w:tcBorders>
+            <w:shd w:val="clear" w:color="auto" w:fill="auto"/>
+            <w:noWrap/>
+            <w:vAlign w:val="bottom"/>
+            <w:hideMark/>
+          </w:tcPr>
+          <w:p>
+            <w:pPr>
+              <w:spacing w:after="0" w:line="240" w:lineRule="auto"/>
+              <w:jc w:val="right"/>
+              <w:rPr>
+                <w:rFonts w:ascii="Calibri" w:eastAsia="Times New Roman" w:hAnsi="Calibri" w:cs="Calibri"/>
+                <w:color w:val="000000"/>
+              </w:rPr>
+            </w:pPr>
+            <w:r>
+              <w:rPr>
+                <w:rFonts w:ascii="Calibri" w:eastAsia="Times New Roman" w:hAnsi="Calibri" w:cs="Calibri"/>
+                <w:color w:val="000000"/>
+              </w:rPr>
+              <w:t>4.5</w:t>
+            </w:r>
+          </w:p>
+        </w:tc>
+        <w:tc>
+          <w:tcPr>
+            <w:tcW w:w="1420" w:type="dxa"/>
+            <w:tcBorders>
+              <w:top w:val="nil"/>
+              <w:left w:val="nil"/>
+              <w:bottom w:val="single" w:sz="4" w:space="0" w:color="auto"/>
+              <w:right w:val="single" w:sz="4" w:space="0" w:color="auto"/>
+            </w:tcBorders>
+            <w:shd w:val="clear" w:color="auto" w:fill="auto"/>
+            <w:noWrap/>
+            <w:vAlign w:val="bottom"/>
+            <w:hideMark/>
+          </w:tcPr>
+          <w:p>
+            <w:pPr>
+              <w:spacing w:after="0" w:line="240" w:lineRule="auto"/>
+              <w:jc w:val="right"/>
+              <w:rPr>
+                <w:rFonts w:ascii="Calibri" w:eastAsia="Times New Roman" w:hAnsi="Calibri" w:cs="Calibri"/>
+                <w:color w:val="000000"/>
+              </w:rPr>
+            </w:pPr>
+            <w:r>
+              <w:rPr>
+                <w:rFonts w:ascii="Calibri" w:eastAsia="Times New Roman" w:hAnsi="Calibri" w:cs="Calibri"/>
+                <w:color w:val="000000"/>
+              </w:rPr>
+              <w:t>2.5</w:t>
+            </w:r>
+          </w:p>
+        </w:tc>
+        <w:tc>
+          <w:tcPr>
+            <w:tcW w:w="1200" w:type="dxa"/>
+            <w:tcBorders>
+              <w:top w:val="nil"/>
+              <w:left w:val="nil"/>
+              <w:bottom w:val="single" w:sz="4" w:space="0" w:color="auto"/>
+              <w:right w:val="single" w:sz="4" w:space="0" w:color="auto"/>
+            </w:tcBorders>
+            <w:shd w:val="clear" w:color="auto" w:fill="auto"/>
+            <w:noWrap/>
+            <w:vAlign w:val="bottom"/>
+            <w:hideMark/>
+          </w:tcPr>
+          <w:p>
+            <w:pPr>
+              <w:spacing w:after="0" w:line="240" w:lineRule="auto"/>
+              <w:jc w:val="right"/>
+              <w:rPr>
+                <w:rFonts w:ascii="Calibri" w:eastAsia="Times New Roman" w:hAnsi="Calibri" w:cs="Calibri"/>
+                <w:color w:val="000000"/>
+              </w:rPr>
+            </w:pPr>
+            <w:r>
+              <w:rPr>
+                <w:rFonts w:ascii="Calibri" w:eastAsia="Times New Roman" w:hAnsi="Calibri" w:cs="Calibri"/>
+                <w:color w:val="000000"/>
+              </w:rPr>
+              <w:t>6</w:t>
+            </w:r>
+          </w:p>
+        </w:tc>
+        <w:tc>
+          <w:tcPr>
+            <w:tcW w:w="1200" w:type="dxa"/>
+            <w:tcBorders>
+              <w:top w:val="nil"/>
+              <w:left w:val="nil"/>
+              <w:bottom w:val="single" w:sz="4" w:space="0" w:color="auto"/>
+              <w:right w:val="single" w:sz="4" w:space="0" w:color="auto"/>
+            </w:tcBorders>
+            <w:shd w:val="clear" w:color="auto" w:fill="auto"/>
+            <w:noWrap/>
+            <w:vAlign w:val="bottom"/>
+            <w:hideMark/>
+          </w:tcPr>
+          <w:p>
+            <w:pPr>
+              <w:spacing w:after="0" w:line="240" w:lineRule="auto"/>
+              <w:jc w:val="right"/>
+              <w:rPr>
+                <w:rFonts w:ascii="Calibri" w:eastAsia="Times New Roman" w:hAnsi="Calibri" w:cs="Calibri"/>
+                <w:color w:val="000000"/>
+              </w:rPr>
+            </w:pPr>
+            <w:r>
+              <w:rPr>
+                <w:rFonts w:ascii="Calibri" w:eastAsia="Times New Roman" w:hAnsi="Calibri" w:cs="Calibri"/>
+                <w:color w:val="000000"/>
+              </w:rPr>
+              <w:t>4.25</w:t>
+            </w:r>
+          </w:p>
+        </w:tc>
+        <w:tc>
+          <w:tcPr>
+            <w:tcW w:w="1200" w:type="dxa"/>
+            <w:tcBorders>
+              <w:top w:val="nil"/>
+              <w:left w:val="nil"/>
+              <w:bottom w:val="single" w:sz="4" w:space="0" w:color="auto"/>
+              <w:right w:val="single" w:sz="4" w:space="0" w:color="auto"/>
+            </w:tcBorders>
+            <w:shd w:val="clear" w:color="auto" w:fill="auto"/>
+            <w:noWrap/>
+            <w:vAlign w:val="bottom"/>
+            <w:hideMark/>
+          </w:tcPr>
+          <w:p>
+            <w:pPr>
+              <w:spacing w:after="0" w:line="240" w:lineRule="auto"/>
+              <w:jc w:val="right"/>
+              <w:rPr>
+                <w:rFonts w:ascii="Calibri" w:eastAsia="Times New Roman" w:hAnsi="Calibri" w:cs="Calibri"/>
+                <w:color w:val="000000"/>
+              </w:rPr>
+            </w:pPr>
+            <w:r>
+              <w:rPr>
+                <w:rFonts w:ascii="Calibri" w:eastAsia="Times New Roman" w:hAnsi="Calibri" w:cs="Calibri"/>
+                <w:color w:val="000000"/>
+              </w:rPr>
+              <w:t>0.07417649</w:t>
+            </w:r>
+          </w:p>
+        </w:tc>
+      </w:tr>
+      <w:tr>
+        <w:trPr>
+          <w:trHeight w:val="300"/>
+        </w:trPr>
+        <w:tc>
+          <w:tcPr>
+            <w:tcW w:w="1200" w:type="dxa"/>
+            <w:tcBorders>
+              <w:top w:val="nil"/>
+              <w:left w:val="single" w:sz="4" w:space="0" w:color="auto"/>
+              <w:bottom w:val="single" w:sz="4" w:space="0" w:color="auto"/>
+              <w:right w:val="single" w:sz="4" w:space="0" w:color="auto"/>
+            </w:tcBorders>
+            <w:shd w:val="clear" w:color="auto" w:fill="auto"/>
+            <w:noWrap/>
+            <w:vAlign w:val="bottom"/>
+            <w:hideMark/>
+          </w:tcPr>
+          <w:p>
+            <w:pPr>
+              <w:spacing w:after="0" w:line="240" w:lineRule="auto"/>
+              <w:jc w:val="right"/>
+              <w:rPr>
+                <w:rFonts w:ascii="Calibri" w:eastAsia="Times New Roman" w:hAnsi="Calibri" w:cs="Calibri"/>
+                <w:color w:val="000000"/>
+              </w:rPr>
+            </w:pPr>
+            <w:r>
+              <w:rPr>
+                <w:rFonts w:ascii="Calibri" w:eastAsia="Times New Roman" w:hAnsi="Calibri" w:cs="Calibri"/>
+                <w:color w:val="000000"/>
+              </w:rPr>
+              <w:t>5</w:t>
+            </w:r>
+          </w:p>
+        </w:tc>
+        <w:tc>
+          <w:tcPr>
+            <w:tcW w:w="1420" w:type="dxa"/>
+            <w:tcBorders>
+              <w:top w:val="nil"/>
+              <w:left w:val="nil"/>
+              <w:bottom w:val="single" w:sz="4" w:space="0" w:color="auto"/>
+              <w:right w:val="single" w:sz="4" w:space="0" w:color="auto"/>
+            </w:tcBorders>
+            <w:shd w:val="clear" w:color="auto" w:fill="auto"/>
+            <w:noWrap/>
+            <w:vAlign w:val="bottom"/>
+            <w:hideMark/>
+          </w:tcPr>
+          <w:p>
+            <w:pPr>
+              <w:spacing w:after="0" w:line="240" w:lineRule="auto"/>
+              <w:jc w:val="right"/>
+              <w:rPr>
+                <w:rFonts w:ascii="Calibri" w:eastAsia="Times New Roman" w:hAnsi="Calibri" w:cs="Calibri"/>
+                <w:color w:val="000000"/>
+              </w:rPr>
+            </w:pPr>
+            <w:r>
+              <w:rPr>
+                <w:rFonts w:ascii="Calibri" w:eastAsia="Times New Roman" w:hAnsi="Calibri" w:cs="Calibri"/>
+                <w:color w:val="000000"/>
+              </w:rPr>
+              <w:t>6</w:t>
+            </w:r>
+          </w:p>
+        </w:tc>
+        <w:tc>
+          <w:tcPr>
+            <w:tcW w:w="1200" w:type="dxa"/>
+            <w:tcBorders>
+              <w:top w:val="nil"/>
+              <w:left w:val="nil"/>
+              <w:bottom w:val="single" w:sz="4" w:space="0" w:color="auto"/>
+              <w:right w:val="single" w:sz="4" w:space="0" w:color="auto"/>
+            </w:tcBorders>
+            <w:shd w:val="clear" w:color="auto" w:fill="auto"/>
+            <w:noWrap/>
+            <w:vAlign w:val="bottom"/>
+            <w:hideMark/>
+          </w:tcPr>
+          <w:p>
+            <w:pPr>
+              <w:spacing w:after="0" w:line="240" w:lineRule="auto"/>
+              <w:jc w:val="right"/>
+              <w:rPr>
+                <w:rFonts w:ascii="Calibri" w:eastAsia="Times New Roman" w:hAnsi="Calibri" w:cs="Calibri"/>
+                <w:color w:val="000000"/>
+              </w:rPr>
+            </w:pPr>
+            <w:r>
+              <w:rPr>
+                <w:rFonts w:ascii="Calibri" w:eastAsia="Times New Roman" w:hAnsi="Calibri" w:cs="Calibri"/>
+                <w:color w:val="000000"/>
+              </w:rPr>
+              <w:t>12.5</w:t>
+            </w:r>
+          </w:p>
+        </w:tc>
+        <w:tc>
+          <w:tcPr>
+            <w:tcW w:w="1200" w:type="dxa"/>
+            <w:tcBorders>
+              <w:top w:val="nil"/>
+              <w:left w:val="nil"/>
+              <w:bottom w:val="single" w:sz="4" w:space="0" w:color="auto"/>
+              <w:right w:val="single" w:sz="4" w:space="0" w:color="auto"/>
+            </w:tcBorders>
+            <w:shd w:val="clear" w:color="auto" w:fill="auto"/>
+            <w:noWrap/>
+            <w:vAlign w:val="bottom"/>
+            <w:hideMark/>
+          </w:tcPr>
+          <w:p>
+            <w:pPr>
+              <w:spacing w:after="0" w:line="240" w:lineRule="auto"/>
+              <w:jc w:val="right"/>
+              <w:rPr>
+                <w:rFonts w:ascii="Calibri" w:eastAsia="Times New Roman" w:hAnsi="Calibri" w:cs="Calibri"/>
+                <w:color w:val="000000"/>
+              </w:rPr>
+            </w:pPr>
+            <w:r>
+              <w:rPr>
+                <w:rFonts w:ascii="Calibri" w:eastAsia="Times New Roman" w:hAnsi="Calibri" w:cs="Calibri"/>
+                <w:color w:val="000000"/>
+              </w:rPr>
+              <w:t>9.25</w:t>
+            </w:r>
+          </w:p>
+        </w:tc>
+        <w:tc>
+          <w:tcPr>
+            <w:tcW w:w="1200" w:type="dxa"/>
+            <w:tcBorders>
+              <w:top w:val="nil"/>
+              <w:left w:val="nil"/>
+              <w:bottom w:val="single" w:sz="4" w:space="0" w:color="auto"/>
+              <w:right w:val="single" w:sz="4" w:space="0" w:color="auto"/>
+            </w:tcBorders>
+            <w:shd w:val="clear" w:color="auto" w:fill="auto"/>
+            <w:noWrap/>
+            <w:vAlign w:val="bottom"/>
+            <w:hideMark/>
+          </w:tcPr>
+          <w:p>
+            <w:pPr>
+              <w:spacing w:after="0" w:line="240" w:lineRule="auto"/>
+              <w:jc w:val="right"/>
+              <w:rPr>
+                <w:rFonts w:ascii="Calibri" w:eastAsia="Times New Roman" w:hAnsi="Calibri" w:cs="Calibri"/>
+                <w:color w:val="000000"/>
+              </w:rPr>
+            </w:pPr>
+            <w:r>
+              <w:rPr>
+                <w:rFonts w:ascii="Calibri" w:eastAsia="Times New Roman" w:hAnsi="Calibri" w:cs="Calibri"/>
+                <w:color w:val="000000"/>
+              </w:rPr>
+              <w:t>0.16144296</w:t>
+            </w:r>
+          </w:p>
+        </w:tc>
+      </w:tr>
+      <w:tr>
+        <w:trPr>
+          <w:trHeight w:val="300"/>
+        </w:trPr>
+        <w:tc>
+          <w:tcPr>
+            <w:tcW w:w="1200" w:type="dxa"/>
+            <w:tcBorders>
+              <w:top w:val="nil"/>
+              <w:left w:val="single" w:sz="4" w:space="0" w:color="auto"/>
+              <w:bottom w:val="single" w:sz="4" w:space="0" w:color="auto"/>
+              <w:right w:val="single" w:sz="4" w:space="0" w:color="auto"/>
+            </w:tcBorders>
+            <w:shd w:val="clear" w:color="auto" w:fill="auto"/>
+            <w:noWrap/>
+            <w:vAlign w:val="bottom"/>
+            <w:hideMark/>
+          </w:tcPr>
+          <w:p>
+            <w:pPr>
+              <w:spacing w:after="0" w:line="240" w:lineRule="auto"/>
+              <w:jc w:val="right"/>
+              <w:rPr>
+                <w:rFonts w:ascii="Calibri" w:eastAsia="Times New Roman" w:hAnsi="Calibri" w:cs="Calibri"/>
+                <w:color w:val="000000"/>
+              </w:rPr>
+            </w:pPr>
+            <w:r>
+              <w:rPr>
+                <w:rFonts w:ascii="Calibri" w:eastAsia="Times New Roman" w:hAnsi="Calibri" w:cs="Calibri"/>
+                <w:color w:val="000000"/>
+              </w:rPr>
+              <w:t>5.5</w:t>
+            </w:r>
+          </w:p>
+        </w:tc>
+        <w:tc>
+          <w:tcPr>
+            <w:tcW w:w="1420" w:type="dxa"/>
+            <w:tcBorders>
+              <w:top w:val="nil"/>
+              <w:left w:val="nil"/>
+              <w:bottom w:val="single" w:sz="4" w:space="0" w:color="auto"/>
+              <w:right w:val="single" w:sz="4" w:space="0" w:color="auto"/>
+            </w:tcBorders>
+            <w:shd w:val="clear" w:color="auto" w:fill="auto"/>
+            <w:noWrap/>
+            <w:vAlign w:val="bottom"/>
+            <w:hideMark/>
+          </w:tcPr>
+          <w:p>
+            <w:pPr>
+              <w:spacing w:after="0" w:line="240" w:lineRule="auto"/>
+              <w:jc w:val="right"/>
+              <w:rPr>
+                <w:rFonts w:ascii="Calibri" w:eastAsia="Times New Roman" w:hAnsi="Calibri" w:cs="Calibri"/>
+                <w:color w:val="000000"/>
+              </w:rPr>
+            </w:pPr>
+            <w:r>
+              <w:rPr>
+                <w:rFonts w:ascii="Calibri" w:eastAsia="Times New Roman" w:hAnsi="Calibri" w:cs="Calibri"/>
+                <w:color w:val="000000"/>
+              </w:rPr>
+              <w:t>12.5</w:t>
+            </w:r>
+          </w:p>
+        </w:tc>
+        <w:tc>
+          <w:tcPr>
+            <w:tcW w:w="1200" w:type="dxa"/>
+            <w:tcBorders>
+              <w:top w:val="nil"/>
+              <w:left w:val="nil"/>
+              <w:bottom w:val="single" w:sz="4" w:space="0" w:color="auto"/>
+              <w:right w:val="single" w:sz="4" w:space="0" w:color="auto"/>
+            </w:tcBorders>
+            <w:shd w:val="clear" w:color="auto" w:fill="auto"/>
+            <w:noWrap/>
+            <w:vAlign w:val="bottom"/>
+            <w:hideMark/>
+          </w:tcPr>
+          <w:p>
+            <w:pPr>
+              <w:spacing w:after="0" w:line="240" w:lineRule="auto"/>
+              <w:jc w:val="right"/>
+              <w:rPr>
+                <w:rFonts w:ascii="Calibri" w:eastAsia="Times New Roman" w:hAnsi="Calibri" w:cs="Calibri"/>
+                <w:color w:val="000000"/>
+              </w:rPr>
+            </w:pPr>
+            <w:r>
+              <w:rPr>
+                <w:rFonts w:ascii="Calibri" w:eastAsia="Times New Roman" w:hAnsi="Calibri" w:cs="Calibri"/>
+                <w:color w:val="000000"/>
+              </w:rPr>
+              <w:t>16</w:t>
+            </w:r>
+          </w:p>
+        </w:tc>
+        <w:tc>
+          <w:tcPr>
+            <w:tcW w:w="1200" w:type="dxa"/>
+            <w:tcBorders>
+              <w:top w:val="nil"/>
+              <w:left w:val="nil"/>
+              <w:bottom w:val="single" w:sz="4" w:space="0" w:color="auto"/>
+              <w:right w:val="single" w:sz="4" w:space="0" w:color="auto"/>
+            </w:tcBorders>
+            <w:shd w:val="clear" w:color="auto" w:fill="auto"/>
+            <w:noWrap/>
+            <w:vAlign w:val="bottom"/>
+            <w:hideMark/>
+          </w:tcPr>
+          <w:p>
+            <w:pPr>
+              <w:spacing w:after="0" w:line="240" w:lineRule="auto"/>
+              <w:jc w:val="right"/>
+              <w:rPr>
+                <w:rFonts w:ascii="Calibri" w:eastAsia="Times New Roman" w:hAnsi="Calibri" w:cs="Calibri"/>
+                <w:color w:val="000000"/>
+              </w:rPr>
+            </w:pPr>
+            <w:r>
+              <w:rPr>
+                <w:rFonts w:ascii="Calibri" w:eastAsia="Times New Roman" w:hAnsi="Calibri" w:cs="Calibri"/>
+                <w:color w:val="000000"/>
+              </w:rPr>
+              <w:t>14.25</w:t>
+            </w:r>
+          </w:p>
+        </w:tc>
+        <w:tc>
+          <w:tcPr>
+            <w:tcW w:w="1200" w:type="dxa"/>
+            <w:tcBorders>
+              <w:top w:val="nil"/>
+              <w:left w:val="nil"/>
+              <w:bottom w:val="single" w:sz="4" w:space="0" w:color="auto"/>
+              <w:right w:val="single" w:sz="4" w:space="0" w:color="auto"/>
+            </w:tcBorders>
+            <w:shd w:val="clear" w:color="auto" w:fill="auto"/>
+            <w:noWrap/>
+            <w:vAlign w:val="bottom"/>
+            <w:hideMark/>
+          </w:tcPr>
+          <w:p>
+            <w:pPr>
+              <w:spacing w:after="0" w:line="240" w:lineRule="auto"/>
+              <w:jc w:val="right"/>
+              <w:rPr>
+                <w:rFonts w:ascii="Calibri" w:eastAsia="Times New Roman" w:hAnsi="Calibri" w:cs="Calibri"/>
+                <w:color w:val="000000"/>
+              </w:rPr>
+            </w:pPr>
+            <w:r>
+              <w:rPr>
+                <w:rFonts w:ascii="Calibri" w:eastAsia="Times New Roman" w:hAnsi="Calibri" w:cs="Calibri"/>
+                <w:color w:val="000000"/>
+              </w:rPr>
+              <w:t>0.24870942</w:t>
+            </w:r>
+          </w:p>
+        </w:tc>
+      </w:tr>
+      <w:tr>
+        <w:trPr>
+          <w:trHeight w:val="300"/>
+        </w:trPr>
+        <w:tc>
+          <w:tcPr>
+            <w:tcW w:w="1200" w:type="dxa"/>
+            <w:tcBorders>
+              <w:top w:val="nil"/>
+              <w:left w:val="single" w:sz="4" w:space="0" w:color="auto"/>
+              <w:bottom w:val="single" w:sz="4" w:space="0" w:color="auto"/>
+              <w:right w:val="single" w:sz="4" w:space="0" w:color="auto"/>
+            </w:tcBorders>
+            <w:shd w:val="clear" w:color="auto" w:fill="auto"/>
+            <w:noWrap/>
+            <w:vAlign w:val="bottom"/>
+            <w:hideMark/>
+          </w:tcPr>
+          <w:p>
+            <w:pPr>
+              <w:spacing w:after="0" w:line="240" w:lineRule="auto"/>
+              <w:jc w:val="right"/>
+              <w:rPr>
+                <w:rFonts w:ascii="Calibri" w:eastAsia="Times New Roman" w:hAnsi="Calibri" w:cs="Calibri"/>
+                <w:color w:val="000000"/>
+              </w:rPr>
+            </w:pPr>
+            <w:r>
+              <w:rPr>
+                <w:rFonts w:ascii="Calibri" w:eastAsia="Times New Roman" w:hAnsi="Calibri" w:cs="Calibri"/>
+                <w:color w:val="000000"/>
+              </w:rPr>
+              <w:t>6</w:t>
+            </w:r>
+          </w:p>
+        </w:tc>
+        <w:tc>
+          <w:tcPr>
+            <w:tcW w:w="1420" w:type="dxa"/>
+            <w:tcBorders>
+              <w:top w:val="nil"/>
+              <w:left w:val="nil"/>
+              <w:bottom w:val="single" w:sz="4" w:space="0" w:color="auto"/>
+              <w:right w:val="single" w:sz="4" w:space="0" w:color="auto"/>
+            </w:tcBorders>
+            <w:shd w:val="clear" w:color="auto" w:fill="auto"/>
+            <w:noWrap/>
+            <w:vAlign w:val="bottom"/>
+            <w:hideMark/>
+          </w:tcPr>
+          <w:p>
+            <w:pPr>
+              <w:spacing w:after="0" w:line="240" w:lineRule="auto"/>
+              <w:jc w:val="right"/>
+              <w:rPr>
+                <w:rFonts w:ascii="Calibri" w:eastAsia="Times New Roman" w:hAnsi="Calibri" w:cs="Calibri"/>
+                <w:color w:val="000000"/>
+              </w:rPr>
+            </w:pPr>
+            <w:r>
+              <w:rPr>
+                <w:rFonts w:ascii="Calibri" w:eastAsia="Times New Roman" w:hAnsi="Calibri" w:cs="Calibri"/>
+                <w:color w:val="000000"/>
+              </w:rPr>
+              <w:t>16</w:t>
+            </w:r>
+          </w:p>
+        </w:tc>
+        <w:tc>
+          <w:tcPr>
+            <w:tcW w:w="1200" w:type="dxa"/>
+            <w:tcBorders>
+              <w:top w:val="nil"/>
+              <w:left w:val="nil"/>
+              <w:bottom w:val="single" w:sz="4" w:space="0" w:color="auto"/>
+              <w:right w:val="single" w:sz="4" w:space="0" w:color="auto"/>
+            </w:tcBorders>
+            <w:shd w:val="clear" w:color="auto" w:fill="auto"/>
+            <w:noWrap/>
+            <w:vAlign w:val="bottom"/>
+            <w:hideMark/>
+          </w:tcPr>
+          <w:p>
+            <w:pPr>
+              <w:spacing w:after="0" w:line="240" w:lineRule="auto"/>
+              <w:jc w:val="right"/>
+              <w:rPr>
+                <w:rFonts w:ascii="Calibri" w:eastAsia="Times New Roman" w:hAnsi="Calibri" w:cs="Calibri"/>
+                <w:color w:val="000000"/>
+              </w:rPr>
+            </w:pPr>
+            <w:r>
+              <w:rPr>
+                <w:rFonts w:ascii="Calibri" w:eastAsia="Times New Roman" w:hAnsi="Calibri" w:cs="Calibri"/>
+                <w:color w:val="000000"/>
+              </w:rPr>
+              <w:t>21</w:t>
+            </w:r>
+          </w:p>
+        </w:tc>
+        <w:tc>
+          <w:tcPr>
+            <w:tcW w:w="1200" w:type="dxa"/>
+            <w:tcBorders>
+              <w:top w:val="nil"/>
+              <w:left w:val="nil"/>
+              <w:bottom w:val="single" w:sz="4" w:space="0" w:color="auto"/>
+              <w:right w:val="single" w:sz="4" w:space="0" w:color="auto"/>
+            </w:tcBorders>
+            <w:shd w:val="clear" w:color="auto" w:fill="auto"/>
+            <w:noWrap/>
+            <w:vAlign w:val="bottom"/>
+            <w:hideMark/>
+          </w:tcPr>
+          <w:p>
+            <w:pPr>
+              <w:spacing w:after="0" w:line="240" w:lineRule="auto"/>
+              <w:jc w:val="right"/>
+              <w:rPr>
+                <w:rFonts w:ascii="Calibri" w:eastAsia="Times New Roman" w:hAnsi="Calibri" w:cs="Calibri"/>
+                <w:color w:val="000000"/>
+              </w:rPr>
+            </w:pPr>
+            <w:r>
+              <w:rPr>
+                <w:rFonts w:ascii="Calibri" w:eastAsia="Times New Roman" w:hAnsi="Calibri" w:cs="Calibri"/>
+                <w:color w:val="000000"/>
+              </w:rPr>
+              <w:t>18.5</w:t>
+            </w:r>
+          </w:p>
+        </w:tc>
+        <w:tc>
+          <w:tcPr>
+            <w:tcW w:w="1200" w:type="dxa"/>
+            <w:tcBorders>
+              <w:top w:val="nil"/>
+              <w:left w:val="nil"/>
+              <w:bottom w:val="single" w:sz="4" w:space="0" w:color="auto"/>
+              <w:right w:val="single" w:sz="4" w:space="0" w:color="auto"/>
+            </w:tcBorders>
+            <w:shd w:val="clear" w:color="auto" w:fill="auto"/>
+            <w:noWrap/>
+            <w:vAlign w:val="bottom"/>
+            <w:hideMark/>
+          </w:tcPr>
+          <w:p>
+            <w:pPr>
+              <w:spacing w:after="0" w:line="240" w:lineRule="auto"/>
+              <w:jc w:val="right"/>
+              <w:rPr>
+                <w:rFonts w:ascii="Calibri" w:eastAsia="Times New Roman" w:hAnsi="Calibri" w:cs="Calibri"/>
+                <w:color w:val="000000"/>
+              </w:rPr>
+            </w:pPr>
+            <w:r>
+              <w:rPr>
+                <w:rFonts w:ascii="Calibri" w:eastAsia="Times New Roman" w:hAnsi="Calibri" w:cs="Calibri"/>
+                <w:color w:val="000000"/>
+              </w:rPr>
+              <w:t>0.32288591</w:t>
+            </w:r>
+          </w:p>
+        </w:tc>
+      </w:tr>
+      <w:tr>
+        <w:trPr>
+          <w:trHeight w:val="300"/>
+        </w:trPr>
+        <w:tc>
+          <w:tcPr>
+            <w:tcW w:w="1200" w:type="dxa"/>
+            <w:tcBorders>
+              <w:top w:val="nil"/>
+              <w:left w:val="single" w:sz="4" w:space="0" w:color="auto"/>
+              <w:bottom w:val="single" w:sz="4" w:space="0" w:color="auto"/>
+              <w:right w:val="single" w:sz="4" w:space="0" w:color="auto"/>
+            </w:tcBorders>
+            <w:shd w:val="clear" w:color="auto" w:fill="auto"/>
+            <w:noWrap/>
+            <w:vAlign w:val="bottom"/>
+            <w:hideMark/>
+          </w:tcPr>
+          <w:p>
+            <w:pPr>
+              <w:spacing w:after="0" w:line="240" w:lineRule="auto"/>
+              <w:jc w:val="right"/>
+              <w:rPr>
+                <w:rFonts w:ascii="Calibri" w:eastAsia="Times New Roman" w:hAnsi="Calibri" w:cs="Calibri"/>
+                <w:color w:val="000000"/>
+              </w:rPr>
+            </w:pPr>
+            <w:r>
+              <w:rPr>
+                <w:rFonts w:ascii="Calibri" w:eastAsia="Times New Roman" w:hAnsi="Calibri" w:cs="Calibri"/>
+                <w:color w:val="000000"/>
+              </w:rPr>
+              <w:t>6.5</w:t>
+            </w:r>
+          </w:p>
+        </w:tc>
+        <w:tc>
+          <w:tcPr>
+            <w:tcW w:w="1420" w:type="dxa"/>
+            <w:tcBorders>
+              <w:top w:val="nil"/>
+              <w:left w:val="nil"/>
+              <w:bottom w:val="single" w:sz="4" w:space="0" w:color="auto"/>
+              <w:right w:val="single" w:sz="4" w:space="0" w:color="auto"/>
+            </w:tcBorders>
+            <w:shd w:val="clear" w:color="auto" w:fill="auto"/>
+            <w:noWrap/>
+            <w:vAlign w:val="bottom"/>
+            <w:hideMark/>
+          </w:tcPr>
+          <w:p>
+            <w:pPr>
+              <w:spacing w:after="0" w:line="240" w:lineRule="auto"/>
+              <w:jc w:val="right"/>
+              <w:rPr>
+                <w:rFonts w:ascii="Calibri" w:eastAsia="Times New Roman" w:hAnsi="Calibri" w:cs="Calibri"/>
+                <w:color w:val="000000"/>
+              </w:rPr>
+            </w:pPr>
+            <w:r>
+              <w:rPr>
+                <w:rFonts w:ascii="Calibri" w:eastAsia="Times New Roman" w:hAnsi="Calibri" w:cs="Calibri"/>
+                <w:color w:val="000000"/>
+              </w:rPr>
+              <w:t>21</w:t>
+            </w:r>
+          </w:p>
+        </w:tc>
+        <w:tc>
+          <w:tcPr>
+            <w:tcW w:w="1200" w:type="dxa"/>
+            <w:tcBorders>
+              <w:top w:val="nil"/>
+              <w:left w:val="nil"/>
+              <w:bottom w:val="single" w:sz="4" w:space="0" w:color="auto"/>
+              <w:right w:val="single" w:sz="4" w:space="0" w:color="auto"/>
+            </w:tcBorders>
+            <w:shd w:val="clear" w:color="auto" w:fill="auto"/>
+            <w:noWrap/>
+            <w:vAlign w:val="bottom"/>
+            <w:hideMark/>
+          </w:tcPr>
+          <w:p>
+            <w:pPr>
+              <w:spacing w:after="0" w:line="240" w:lineRule="auto"/>
+              <w:jc w:val="right"/>
+              <w:rPr>
+                <w:rFonts w:ascii="Calibri" w:eastAsia="Times New Roman" w:hAnsi="Calibri" w:cs="Calibri"/>
+                <w:color w:val="000000"/>
+              </w:rPr>
+            </w:pPr>
+            <w:r>
+              <w:rPr>
+                <w:rFonts w:ascii="Calibri" w:eastAsia="Times New Roman" w:hAnsi="Calibri" w:cs="Calibri"/>
+                <w:color w:val="000000"/>
+              </w:rPr>
+              <w:t>25</w:t>
+            </w:r>
+          </w:p>
+        </w:tc>
+        <w:tc>
+          <w:tcPr>
+            <w:tcW w:w="1200" w:type="dxa"/>
+            <w:tcBorders>
+              <w:top w:val="nil"/>
+              <w:left w:val="nil"/>
+              <w:bottom w:val="single" w:sz="4" w:space="0" w:color="auto"/>
+              <w:right w:val="single" w:sz="4" w:space="0" w:color="auto"/>
+            </w:tcBorders>
+            <w:shd w:val="clear" w:color="auto" w:fill="auto"/>
+            <w:noWrap/>
+            <w:vAlign w:val="bottom"/>
+            <w:hideMark/>
+          </w:tcPr>
+          <w:p>
+            <w:pPr>
+              <w:spacing w:after="0" w:line="240" w:lineRule="auto"/>
+              <w:jc w:val="right"/>
+              <w:rPr>
+                <w:rFonts w:ascii="Calibri" w:eastAsia="Times New Roman" w:hAnsi="Calibri" w:cs="Calibri"/>
+                <w:color w:val="000000"/>
+              </w:rPr>
+            </w:pPr>
+            <w:r>
+              <w:rPr>
+                <w:rFonts w:ascii="Calibri" w:eastAsia="Times New Roman" w:hAnsi="Calibri" w:cs="Calibri"/>
+                <w:color w:val="000000"/>
+              </w:rPr>
+              <w:t>23</w:t>
+            </w:r>
+          </w:p>
+        </w:tc>
+        <w:tc>
+          <w:tcPr>
+            <w:tcW w:w="1200" w:type="dxa"/>
+            <w:tcBorders>
+              <w:top w:val="nil"/>
+              <w:left w:val="nil"/>
+              <w:bottom w:val="single" w:sz="4" w:space="0" w:color="auto"/>
+              <w:right w:val="single" w:sz="4" w:space="0" w:color="auto"/>
+            </w:tcBorders>
+            <w:shd w:val="clear" w:color="auto" w:fill="auto"/>
+            <w:noWrap/>
+            <w:vAlign w:val="bottom"/>
+            <w:hideMark/>
+          </w:tcPr>
+          <w:p>
+            <w:pPr>
+              <w:spacing w:after="0" w:line="240" w:lineRule="auto"/>
+              <w:jc w:val="right"/>
+              <w:rPr>
+                <w:rFonts w:ascii="Calibri" w:eastAsia="Times New Roman" w:hAnsi="Calibri" w:cs="Calibri"/>
+                <w:color w:val="000000"/>
+              </w:rPr>
+            </w:pPr>
+            <w:r>
+              <w:rPr>
+                <w:rFonts w:ascii="Calibri" w:eastAsia="Times New Roman" w:hAnsi="Calibri" w:cs="Calibri"/>
+                <w:color w:val="000000"/>
+              </w:rPr>
+              <w:t>0.40142573</w:t>
+            </w:r>
+          </w:p>
+        </w:tc>
+      </w:tr>
+      <w:tr>
+        <w:trPr>
+          <w:trHeight w:val="300"/>
+        </w:trPr>
+        <w:tc>
+          <w:tcPr>
+            <w:tcW w:w="1200" w:type="dxa"/>
+            <w:tcBorders>
+              <w:top w:val="nil"/>
+              <w:left w:val="single" w:sz="4" w:space="0" w:color="auto"/>
+              <w:bottom w:val="single" w:sz="4" w:space="0" w:color="auto"/>
+              <w:right w:val="single" w:sz="4" w:space="0" w:color="auto"/>
+            </w:tcBorders>
+            <w:shd w:val="clear" w:color="auto" w:fill="auto"/>
+            <w:noWrap/>
+            <w:vAlign w:val="bottom"/>
+            <w:hideMark/>
+          </w:tcPr>
+          <w:p>
+            <w:pPr>
+              <w:spacing w:after="0" w:line="240" w:lineRule="auto"/>
+              <w:jc w:val="right"/>
+              <w:rPr>
+                <w:rFonts w:ascii="Calibri" w:eastAsia="Times New Roman" w:hAnsi="Calibri" w:cs="Calibri"/>
+                <w:color w:val="000000"/>
+              </w:rPr>
+            </w:pPr>
+            <w:r>
+              <w:rPr>
+                <w:rFonts w:ascii="Calibri" w:eastAsia="Times New Roman" w:hAnsi="Calibri" w:cs="Calibri"/>
+                <w:color w:val="000000"/>
+              </w:rPr>
+              <w:t>7</w:t>
+            </w:r>
+          </w:p>
+        </w:tc>
+        <w:tc>
+          <w:tcPr>
+            <w:tcW w:w="1420" w:type="dxa"/>
+            <w:tcBorders>
+              <w:top w:val="nil"/>
+              <w:left w:val="nil"/>
+              <w:bottom w:val="single" w:sz="4" w:space="0" w:color="auto"/>
+              <w:right w:val="single" w:sz="4" w:space="0" w:color="auto"/>
+            </w:tcBorders>
+            <w:shd w:val="clear" w:color="auto" w:fill="auto"/>
+            <w:noWrap/>
+            <w:vAlign w:val="bottom"/>
+            <w:hideMark/>
+          </w:tcPr>
+          <w:p>
+            <w:pPr>
+              <w:spacing w:after="0" w:line="240" w:lineRule="auto"/>
+              <w:jc w:val="right"/>
+              <w:rPr>
+                <w:rFonts w:ascii="Calibri" w:eastAsia="Times New Roman" w:hAnsi="Calibri" w:cs="Calibri"/>
+                <w:color w:val="000000"/>
+              </w:rPr>
+            </w:pPr>
+            <w:r>
+              <w:rPr>
+                <w:rFonts w:ascii="Calibri" w:eastAsia="Times New Roman" w:hAnsi="Calibri" w:cs="Calibri"/>
+                <w:color w:val="000000"/>
+              </w:rPr>
+              <w:t>25</w:t>
+            </w:r>
+          </w:p>
+        </w:tc>
+        <w:tc>
+          <w:tcPr>
+            <w:tcW w:w="1200" w:type="dxa"/>
+            <w:tcBorders>
+              <w:top w:val="nil"/>
+              <w:left w:val="nil"/>
+              <w:bottom w:val="single" w:sz="4" w:space="0" w:color="auto"/>
+              <w:right w:val="single" w:sz="4" w:space="0" w:color="auto"/>
+            </w:tcBorders>
+            <w:shd w:val="clear" w:color="auto" w:fill="auto"/>
+            <w:noWrap/>
+            <w:vAlign w:val="bottom"/>
+            <w:hideMark/>
+          </w:tcPr>
+          <w:p>
+            <w:pPr>
+              <w:spacing w:after="0" w:line="240" w:lineRule="auto"/>
+              <w:jc w:val="right"/>
+              <w:rPr>
+                <w:rFonts w:ascii="Calibri" w:eastAsia="Times New Roman" w:hAnsi="Calibri" w:cs="Calibri"/>
+                <w:color w:val="000000"/>
+              </w:rPr>
+            </w:pPr>
+            <w:r>
+              <w:rPr>
+                <w:rFonts w:ascii="Calibri" w:eastAsia="Times New Roman" w:hAnsi="Calibri" w:cs="Calibri"/>
+                <w:color w:val="000000"/>
+              </w:rPr>
+              <w:t>27</w:t>
+            </w:r>
+          </w:p>
+        </w:tc>
+        <w:tc>
+          <w:tcPr>
+            <w:tcW w:w="1200" w:type="dxa"/>
+            <w:tcBorders>
+              <w:top w:val="nil"/>
+              <w:left w:val="nil"/>
+              <w:bottom w:val="single" w:sz="4" w:space="0" w:color="auto"/>
+              <w:right w:val="single" w:sz="4" w:space="0" w:color="auto"/>
+            </w:tcBorders>
+            <w:shd w:val="clear" w:color="auto" w:fill="auto"/>
+            <w:noWrap/>
+            <w:vAlign w:val="bottom"/>
+            <w:hideMark/>
+          </w:tcPr>
+          <w:p>
+            <w:pPr>
+              <w:spacing w:after="0" w:line="240" w:lineRule="auto"/>
+              <w:jc w:val="right"/>
+              <w:rPr>
+                <w:rFonts w:ascii="Calibri" w:eastAsia="Times New Roman" w:hAnsi="Calibri" w:cs="Calibri"/>
+                <w:color w:val="000000"/>
+              </w:rPr>
+            </w:pPr>
+            <w:r>
+              <w:rPr>
+                <w:rFonts w:ascii="Calibri" w:eastAsia="Times New Roman" w:hAnsi="Calibri" w:cs="Calibri"/>
+                <w:color w:val="000000"/>
+              </w:rPr>
+              <w:t>26</w:t>
+            </w:r>
+          </w:p>
+        </w:tc>
+        <w:tc>
+          <w:tcPr>
+            <w:tcW w:w="1200" w:type="dxa"/>
+            <w:tcBorders>
+              <w:top w:val="nil"/>
+              <w:left w:val="nil"/>
+              <w:bottom w:val="single" w:sz="4" w:space="0" w:color="auto"/>
+              <w:right w:val="single" w:sz="4" w:space="0" w:color="auto"/>
+            </w:tcBorders>
+            <w:shd w:val="clear" w:color="auto" w:fill="auto"/>
+            <w:noWrap/>
+            <w:vAlign w:val="bottom"/>
+            <w:hideMark/>
+          </w:tcPr>
+          <w:p>
+            <w:pPr>
+              <w:spacing w:after="0" w:line="240" w:lineRule="auto"/>
+              <w:jc w:val="right"/>
+              <w:rPr>
+                <w:rFonts w:ascii="Calibri" w:eastAsia="Times New Roman" w:hAnsi="Calibri" w:cs="Calibri"/>
+                <w:color w:val="000000"/>
+              </w:rPr>
+            </w:pPr>
+            <w:r>
+              <w:rPr>
+                <w:rFonts w:ascii="Calibri" w:eastAsia="Times New Roman" w:hAnsi="Calibri" w:cs="Calibri"/>
+                <w:color w:val="000000"/>
+              </w:rPr>
+              <w:t>0.45378561</w:t>
+            </w:r>
+          </w:p>
+        </w:tc>
+      </w:tr>
+      <w:tr>
+        <w:trPr>
+          <w:trHeight w:val="300"/>
+        </w:trPr>
+        <w:tc>
+          <w:tcPr>
+            <w:tcW w:w="1200" w:type="dxa"/>
+            <w:tcBorders>
+              <w:top w:val="nil"/>
+              <w:left w:val="single" w:sz="4" w:space="0" w:color="auto"/>
+              <w:bottom w:val="single" w:sz="4" w:space="0" w:color="auto"/>
+              <w:right w:val="single" w:sz="4" w:space="0" w:color="auto"/>
+            </w:tcBorders>
+            <w:shd w:val="clear" w:color="auto" w:fill="auto"/>
+            <w:noWrap/>
+            <w:vAlign w:val="bottom"/>
+            <w:hideMark/>
+          </w:tcPr>
+          <w:p>
+            <w:pPr>
+              <w:spacing w:after="0" w:line="240" w:lineRule="auto"/>
+              <w:jc w:val="right"/>
+              <w:rPr>
+                <w:rFonts w:ascii="Calibri" w:eastAsia="Times New Roman" w:hAnsi="Calibri" w:cs="Calibri"/>
+                <w:color w:val="000000"/>
+              </w:rPr>
+            </w:pPr>
+            <w:r>
+              <w:rPr>
+                <w:rFonts w:ascii="Calibri" w:eastAsia="Times New Roman" w:hAnsi="Calibri" w:cs="Calibri"/>
+                <w:color w:val="000000"/>
+              </w:rPr>
+              <w:t>7.5</w:t>
+            </w:r>
+          </w:p>
+        </w:tc>
+        <w:tc>
+          <w:tcPr>
+            <w:tcW w:w="1420" w:type="dxa"/>
+            <w:tcBorders>
+              <w:top w:val="nil"/>
+              <w:left w:val="nil"/>
+              <w:bottom w:val="single" w:sz="4" w:space="0" w:color="auto"/>
+              <w:right w:val="single" w:sz="4" w:space="0" w:color="auto"/>
+            </w:tcBorders>
+            <w:shd w:val="clear" w:color="auto" w:fill="auto"/>
+            <w:noWrap/>
+            <w:vAlign w:val="bottom"/>
+            <w:hideMark/>
+          </w:tcPr>
+          <w:p>
+            <w:pPr>
+              <w:spacing w:after="0" w:line="240" w:lineRule="auto"/>
+              <w:jc w:val="right"/>
+              <w:rPr>
+                <w:rFonts w:ascii="Calibri" w:eastAsia="Times New Roman" w:hAnsi="Calibri" w:cs="Calibri"/>
+                <w:color w:val="000000"/>
+              </w:rPr>
+            </w:pPr>
+            <w:r>
+              <w:rPr>
+                <w:rFonts w:ascii="Calibri" w:eastAsia="Times New Roman" w:hAnsi="Calibri" w:cs="Calibri"/>
+                <w:color w:val="000000"/>
+              </w:rPr>
+              <w:t>27</w:t>
+            </w:r>
+          </w:p>
+        </w:tc>
+        <w:tc>
+          <w:tcPr>
+            <w:tcW w:w="1200" w:type="dxa"/>
+            <w:tcBorders>
+              <w:top w:val="nil"/>
+              <w:left w:val="nil"/>
+              <w:bottom w:val="single" w:sz="4" w:space="0" w:color="auto"/>
+              <w:right w:val="single" w:sz="4" w:space="0" w:color="auto"/>
+            </w:tcBorders>
+            <w:shd w:val="clear" w:color="auto" w:fill="auto"/>
+            <w:noWrap/>
+            <w:vAlign w:val="bottom"/>
+            <w:hideMark/>
+          </w:tcPr>
+          <w:p>
+            <w:pPr>
+              <w:spacing w:after="0" w:line="240" w:lineRule="auto"/>
+              <w:jc w:val="right"/>
+              <w:rPr>
+                <w:rFonts w:ascii="Calibri" w:eastAsia="Times New Roman" w:hAnsi="Calibri" w:cs="Calibri"/>
+                <w:color w:val="000000"/>
+              </w:rPr>
+            </w:pPr>
+            <w:r>
+              <w:rPr>
+                <w:rFonts w:ascii="Calibri" w:eastAsia="Times New Roman" w:hAnsi="Calibri" w:cs="Calibri"/>
+                <w:color w:val="000000"/>
+              </w:rPr>
+              <w:t>43</w:t>
+            </w:r>
+          </w:p>
+        </w:tc>
+        <w:tc>
+          <w:tcPr>
+            <w:tcW w:w="1200" w:type="dxa"/>
+            <w:tcBorders>
+              <w:top w:val="nil"/>
+              <w:left w:val="nil"/>
+              <w:bottom w:val="single" w:sz="4" w:space="0" w:color="auto"/>
+              <w:right w:val="single" w:sz="4" w:space="0" w:color="auto"/>
+            </w:tcBorders>
+            <w:shd w:val="clear" w:color="auto" w:fill="auto"/>
+            <w:noWrap/>
+            <w:vAlign w:val="bottom"/>
+            <w:hideMark/>
+          </w:tcPr>
+          <w:p>
+            <w:pPr>
+              <w:spacing w:after="0" w:line="240" w:lineRule="auto"/>
+              <w:jc w:val="right"/>
+              <w:rPr>
+                <w:rFonts w:ascii="Calibri" w:eastAsia="Times New Roman" w:hAnsi="Calibri" w:cs="Calibri"/>
+                <w:color w:val="000000"/>
+              </w:rPr>
+            </w:pPr>
+            <w:r>
+              <w:rPr>
+                <w:rFonts w:ascii="Calibri" w:eastAsia="Times New Roman" w:hAnsi="Calibri" w:cs="Calibri"/>
+                <w:color w:val="000000"/>
+              </w:rPr>
+              <w:t>35</w:t>
+            </w:r>
+          </w:p>
+        </w:tc>
+        <w:tc>
+          <w:tcPr>
+            <w:tcW w:w="1200" w:type="dxa"/>
+            <w:tcBorders>
+              <w:top w:val="nil"/>
+              <w:left w:val="nil"/>
+              <w:bottom w:val="single" w:sz="4" w:space="0" w:color="auto"/>
+              <w:right w:val="single" w:sz="4" w:space="0" w:color="auto"/>
+            </w:tcBorders>
+            <w:shd w:val="clear" w:color="auto" w:fill="auto"/>
+            <w:noWrap/>
+            <w:vAlign w:val="bottom"/>
+            <w:hideMark/>
+          </w:tcPr>
+          <w:p>
+            <w:pPr>
+              <w:spacing w:after="0" w:line="240" w:lineRule="auto"/>
+              <w:jc w:val="right"/>
+              <w:rPr>
+                <w:rFonts w:ascii="Calibri" w:eastAsia="Times New Roman" w:hAnsi="Calibri" w:cs="Calibri"/>
+                <w:color w:val="000000"/>
+              </w:rPr>
+            </w:pPr>
+            <w:r>
+              <w:rPr>
+                <w:rFonts w:ascii="Calibri" w:eastAsia="Times New Roman" w:hAnsi="Calibri" w:cs="Calibri"/>
+                <w:color w:val="000000"/>
+              </w:rPr>
+              <w:t>0.61086524</w:t>
+            </w:r>
+          </w:p>
+        </w:tc>
+      </w:tr>
+    </w:tbl>
+    <w:p>
+      <w:pPr>
+        <w:rPr>
+          <w:lang w:val="es-AR"/>
+        </w:rPr>
+      </w:pPr>
+      <w:bookmarkStart w:id="0" w:name="_GoBack"/>
+      <w:bookmarkEnd w:id="0"/>
     </w:p>
     <w:sectPr>
       <w:pgSz w:w="12240" w:h="15840"/>
@@ -4131,6 +6731,28 @@
       <w:szCs w:val="32"/>
     </w:rPr>
   </w:style>
+  <w:style w:type="paragraph" w:styleId="Ttulo2">
+    <w:name w:val="heading 2"/>
+    <w:basedOn w:val="Normal"/>
+    <w:next w:val="Normal"/>
+    <w:link w:val="Ttulo2Car"/>
+    <w:uiPriority w:val="9"/>
+    <w:unhideWhenUsed/>
+    <w:qFormat/>
+    <w:rsid w:val="00CE4D74"/>
+    <w:pPr>
+      <w:keepNext/>
+      <w:keepLines/>
+      <w:spacing w:before="40" w:after="0"/>
+      <w:outlineLvl w:val="1"/>
+    </w:pPr>
+    <w:rPr>
+      <w:rFonts w:asciiTheme="majorHAnsi" w:eastAsiaTheme="majorEastAsia" w:hAnsiTheme="majorHAnsi" w:cstheme="majorBidi"/>
+      <w:color w:val="2E74B5" w:themeColor="accent1" w:themeShade="BF"/>
+      <w:sz w:val="26"/>
+      <w:szCs w:val="26"/>
+    </w:rPr>
+  </w:style>
   <w:style w:type="character" w:default="1" w:styleId="Fuentedeprrafopredeter">
     <w:name w:val="Default Paragraph Font"/>
     <w:uiPriority w:val="1"/>
@@ -4248,6 +6870,19 @@
         <w:right w:w="108" w:type="dxa"/>
       </w:tblCellMar>
     </w:tblPr>
+  </w:style>
+  <w:style w:type="character" w:customStyle="1" w:styleId="Ttulo2Car">
+    <w:name w:val="Título 2 Car"/>
+    <w:basedOn w:val="Fuentedeprrafopredeter"/>
+    <w:link w:val="Ttulo2"/>
+    <w:uiPriority w:val="9"/>
+    <w:rsid w:val="00CE4D74"/>
+    <w:rPr>
+      <w:rFonts w:asciiTheme="majorHAnsi" w:eastAsiaTheme="majorEastAsia" w:hAnsiTheme="majorHAnsi" w:cstheme="majorBidi"/>
+      <w:color w:val="2E74B5" w:themeColor="accent1" w:themeShade="BF"/>
+      <w:sz w:val="26"/>
+      <w:szCs w:val="26"/>
+    </w:rPr>
   </w:style>
 </w:styles>
 </file>
@@ -4518,7 +7153,7 @@
 </file>
 
 <file path=customXml/itemProps1.xml><?xml version="1.0" encoding="utf-8"?>
-<ds:datastoreItem xmlns:ds="http://schemas.openxmlformats.org/officeDocument/2006/customXml" ds:itemID="{692B1065-66EF-48D7-AC76-E4B32DB34E30}">
+<ds:datastoreItem xmlns:ds="http://schemas.openxmlformats.org/officeDocument/2006/customXml" ds:itemID="{14FCE9F4-8F03-471D-A431-A154CA095C2F}">
   <ds:schemaRefs>
     <ds:schemaRef ds:uri="http://schemas.openxmlformats.org/officeDocument/2006/bibliography"/>
   </ds:schemaRefs>

</xml_diff>